<commit_message>
Cập nhật thông tin sách trên trang chính
</commit_message>
<xml_diff>
--- a/Tool-Document/Document/Report/TLCN.docx
+++ b/Tool-Document/Document/Report/TLCN.docx
@@ -92,7 +92,7 @@
           <w:szCs w:val="26"/>
         </w:rPr>
         <w:drawing>
-          <wp:inline distT="0" distB="0" distL="0" distR="0" wp14:anchorId="29EE66DA" wp14:editId="39EC8672">
+          <wp:inline distT="0" distB="0" distL="0" distR="0" wp14:anchorId="773E896E" wp14:editId="352B30D4">
             <wp:extent cx="2143125" cy="1419225"/>
             <wp:effectExtent l="0" t="0" r="0" b="9525"/>
             <wp:docPr id="1" name="Picture 1"/>
@@ -107,7 +107,7 @@
                     <pic:cNvPicPr/>
                   </pic:nvPicPr>
                   <pic:blipFill>
-                    <a:blip r:embed="rId5">
+                    <a:blip r:embed="rId7">
                       <a:extLst>
                         <a:ext uri="{28A0092B-C50C-407E-A947-70E740481C1C}">
                           <a14:useLocalDpi xmlns:a14="http://schemas.microsoft.com/office/drawing/2010/main" val="0"/>
@@ -390,8 +390,8 @@
           <w:szCs w:val="28"/>
         </w:rPr>
         <w:sectPr>
-          <w:headerReference w:type="even" r:id="rId6"/>
-          <w:headerReference w:type="first" r:id="rId7"/>
+          <w:headerReference w:type="even" r:id="rId8"/>
+          <w:headerReference w:type="first" r:id="rId9"/>
           <w:pgSz w:w="11907" w:h="16839" w:code="9"/>
           <w:pgMar w:top="1134" w:right="1134" w:bottom="1134" w:left="1418" w:header="720" w:footer="720" w:gutter="0"/>
           <w:pgBorders w:display="firstPage">
@@ -1316,77 +1316,6 @@
           <w:sz w:val="26"/>
           <w:szCs w:val="26"/>
         </w:rPr>
-        <w:t xml:space="preserve">Tìm hiểu về hệ thống hỗ trợ gợi </w:t>
-      </w:r>
-      <w:r>
-        <w:rPr>
-          <w:rFonts w:asciiTheme="majorBidi" w:hAnsiTheme="majorBidi" w:cstheme="majorBidi"/>
-          <w:color w:val="000000" w:themeColor="text1"/>
-          <w:sz w:val="26"/>
-          <w:szCs w:val="26"/>
-        </w:rPr>
-        <w:t>ý</w:t>
-      </w:r>
-      <w:r>
-        <w:rPr>
-          <w:rFonts w:asciiTheme="majorBidi" w:hAnsiTheme="majorBidi" w:cstheme="majorBidi"/>
-          <w:color w:val="000000" w:themeColor="text1"/>
-          <w:sz w:val="26"/>
-          <w:szCs w:val="26"/>
-        </w:rPr>
-        <w:t xml:space="preserve"> (</w:t>
-      </w:r>
-      <w:r>
-        <w:rPr>
-          <w:rFonts w:asciiTheme="majorBidi" w:hAnsiTheme="majorBidi" w:cstheme="majorBidi"/>
-          <w:bCs/>
-          <w:color w:val="000000" w:themeColor="text1"/>
-          <w:szCs w:val="26"/>
-        </w:rPr>
-        <w:t>Recommendation System</w:t>
-      </w:r>
-      <w:r>
-        <w:rPr>
-          <w:rFonts w:asciiTheme="majorBidi" w:hAnsiTheme="majorBidi" w:cstheme="majorBidi"/>
-          <w:color w:val="000000" w:themeColor="text1"/>
-          <w:sz w:val="26"/>
-          <w:szCs w:val="26"/>
-        </w:rPr>
-        <w:t>)</w:t>
-      </w:r>
-      <w:r>
-        <w:rPr>
-          <w:rFonts w:asciiTheme="majorBidi" w:hAnsiTheme="majorBidi" w:cstheme="majorBidi"/>
-          <w:color w:val="000000" w:themeColor="text1"/>
-          <w:sz w:val="26"/>
-          <w:szCs w:val="26"/>
-        </w:rPr>
-        <w:t>.</w:t>
-      </w:r>
-    </w:p>
-    <w:p>
-      <w:pPr>
-        <w:pStyle w:val="ListParagraph"/>
-        <w:numPr>
-          <w:ilvl w:val="0"/>
-          <w:numId w:val="1"/>
-        </w:numPr>
-        <w:spacing w:after="240" w:line="360" w:lineRule="auto"/>
-        <w:ind w:right="-180"/>
-        <w:rPr>
-          <w:rFonts w:asciiTheme="majorBidi" w:hAnsiTheme="majorBidi" w:cstheme="majorBidi"/>
-          <w:color w:val="000000" w:themeColor="text1"/>
-          <w:sz w:val="26"/>
-          <w:szCs w:val="26"/>
-        </w:rPr>
-      </w:pPr>
-      <w:r>
-        <w:rPr>
-          <w:rFonts w:asciiTheme="majorBidi" w:hAnsiTheme="majorBidi" w:cstheme="majorBidi"/>
-          <w:color w:val="000000" w:themeColor="text1"/>
-          <w:sz w:val="26"/>
-          <w:szCs w:val="26"/>
-        </w:rPr>
         <w:t xml:space="preserve">Xây dựng ứng dụng </w:t>
       </w:r>
       <w:r>
@@ -1699,13 +1628,26 @@
           <w:szCs w:val="28"/>
         </w:rPr>
       </w:pPr>
-      <w:r>
+    </w:p>
+    <w:p>
+      <w:pPr>
+        <w:spacing w:after="240" w:line="360" w:lineRule="auto"/>
+        <w:jc w:val="center"/>
         <w:rPr>
           <w:rFonts w:asciiTheme="majorBidi" w:hAnsiTheme="majorBidi" w:cstheme="majorBidi"/>
           <w:b/>
           <w:sz w:val="28"/>
           <w:szCs w:val="28"/>
         </w:rPr>
+      </w:pPr>
+      <w:r>
+        <w:rPr>
+          <w:rFonts w:asciiTheme="majorBidi" w:hAnsiTheme="majorBidi" w:cstheme="majorBidi"/>
+          <w:b/>
+          <w:sz w:val="28"/>
+          <w:szCs w:val="28"/>
+        </w:rPr>
+        <w:lastRenderedPageBreak/>
         <w:t>NHẬN XÉT CỦA GIÁO VIÊN HƯỚNG DẪN</w:t>
       </w:r>
     </w:p>
@@ -1728,7 +1670,6 @@
           <w:rFonts w:asciiTheme="majorBidi" w:hAnsiTheme="majorBidi" w:cstheme="majorBidi"/>
           <w:szCs w:val="26"/>
         </w:rPr>
-        <w:lastRenderedPageBreak/>
         <w:tab/>
       </w:r>
     </w:p>
@@ -2314,12 +2255,12 @@
           <w:szCs w:val="26"/>
         </w:rPr>
         <w:sectPr>
-          <w:headerReference w:type="even" r:id="rId8"/>
-          <w:headerReference w:type="default" r:id="rId9"/>
-          <w:footerReference w:type="even" r:id="rId10"/>
-          <w:footerReference w:type="default" r:id="rId11"/>
-          <w:headerReference w:type="first" r:id="rId12"/>
-          <w:footerReference w:type="first" r:id="rId13"/>
+          <w:headerReference w:type="even" r:id="rId10"/>
+          <w:headerReference w:type="default" r:id="rId11"/>
+          <w:footerReference w:type="even" r:id="rId12"/>
+          <w:footerReference w:type="default" r:id="rId13"/>
+          <w:headerReference w:type="first" r:id="rId14"/>
+          <w:footerReference w:type="first" r:id="rId15"/>
           <w:pgSz w:w="12240" w:h="15840" w:code="1"/>
           <w:pgMar w:top="1138" w:right="1138" w:bottom="1138" w:left="2160" w:header="720" w:footer="720" w:gutter="0"/>
           <w:pgNumType w:fmt="lowerRoman"/>
@@ -2335,651 +2276,631 @@
           <w:sz w:val="26"/>
           <w:szCs w:val="26"/>
         </w:rPr>
-        <w:t xml:space="preserve"> </w:t>
-      </w:r>
-      <w:r>
+        <w:t xml:space="preserve">   (Ký, ghi rõ họ và tên</w:t>
+      </w:r>
+    </w:p>
+    <w:p>
+      <w:pPr>
+        <w:spacing w:after="240" w:line="360" w:lineRule="auto"/>
+        <w:jc w:val="center"/>
+        <w:rPr>
+          <w:rFonts w:asciiTheme="majorBidi" w:hAnsiTheme="majorBidi" w:cstheme="majorBidi"/>
+          <w:b/>
+          <w:sz w:val="28"/>
+          <w:szCs w:val="28"/>
+        </w:rPr>
+      </w:pPr>
+      <w:r>
+        <w:rPr>
+          <w:rFonts w:asciiTheme="majorBidi" w:hAnsiTheme="majorBidi" w:cstheme="majorBidi"/>
+          <w:b/>
+          <w:sz w:val="28"/>
+          <w:szCs w:val="28"/>
+        </w:rPr>
+        <w:lastRenderedPageBreak/>
+        <w:t>NHẬN XÉT CỦA GIÁO VIÊN PHẢN BIỆN</w:t>
+      </w:r>
+    </w:p>
+    <w:p>
+      <w:pPr>
+        <w:pStyle w:val="ListParagraph"/>
+        <w:tabs>
+          <w:tab w:val="left" w:leader="dot" w:pos="9071"/>
+        </w:tabs>
+        <w:spacing w:after="240" w:line="360" w:lineRule="auto"/>
+        <w:ind w:left="0"/>
+        <w:jc w:val="both"/>
+        <w:rPr>
+          <w:rFonts w:asciiTheme="majorBidi" w:hAnsiTheme="majorBidi" w:cstheme="majorBidi"/>
+          <w:szCs w:val="26"/>
+        </w:rPr>
+      </w:pPr>
+      <w:r>
+        <w:rPr>
+          <w:rFonts w:asciiTheme="majorBidi" w:hAnsiTheme="majorBidi" w:cstheme="majorBidi"/>
+          <w:szCs w:val="26"/>
+        </w:rPr>
+        <w:tab/>
+      </w:r>
+    </w:p>
+    <w:p>
+      <w:pPr>
+        <w:pStyle w:val="ListParagraph"/>
+        <w:tabs>
+          <w:tab w:val="left" w:leader="dot" w:pos="9071"/>
+        </w:tabs>
+        <w:spacing w:after="240" w:line="360" w:lineRule="auto"/>
+        <w:ind w:left="0"/>
+        <w:jc w:val="both"/>
+        <w:rPr>
+          <w:rFonts w:asciiTheme="majorBidi" w:hAnsiTheme="majorBidi" w:cstheme="majorBidi"/>
+          <w:szCs w:val="26"/>
+        </w:rPr>
+      </w:pPr>
+      <w:r>
+        <w:rPr>
+          <w:rFonts w:asciiTheme="majorBidi" w:hAnsiTheme="majorBidi" w:cstheme="majorBidi"/>
+          <w:szCs w:val="26"/>
+        </w:rPr>
+        <w:tab/>
+      </w:r>
+    </w:p>
+    <w:p>
+      <w:pPr>
+        <w:pStyle w:val="ListParagraph"/>
+        <w:tabs>
+          <w:tab w:val="left" w:leader="dot" w:pos="9071"/>
+        </w:tabs>
+        <w:spacing w:after="240" w:line="360" w:lineRule="auto"/>
+        <w:ind w:left="0"/>
+        <w:jc w:val="both"/>
+        <w:rPr>
+          <w:rFonts w:asciiTheme="majorBidi" w:hAnsiTheme="majorBidi" w:cstheme="majorBidi"/>
+          <w:szCs w:val="26"/>
+        </w:rPr>
+      </w:pPr>
+      <w:r>
+        <w:rPr>
+          <w:rFonts w:asciiTheme="majorBidi" w:hAnsiTheme="majorBidi" w:cstheme="majorBidi"/>
+          <w:szCs w:val="26"/>
+        </w:rPr>
+        <w:tab/>
+      </w:r>
+    </w:p>
+    <w:p>
+      <w:pPr>
+        <w:pStyle w:val="ListParagraph"/>
+        <w:tabs>
+          <w:tab w:val="left" w:leader="dot" w:pos="9071"/>
+        </w:tabs>
+        <w:spacing w:after="240" w:line="360" w:lineRule="auto"/>
+        <w:ind w:left="0"/>
+        <w:jc w:val="both"/>
+        <w:rPr>
+          <w:rFonts w:asciiTheme="majorBidi" w:hAnsiTheme="majorBidi" w:cstheme="majorBidi"/>
+          <w:szCs w:val="26"/>
+        </w:rPr>
+      </w:pPr>
+      <w:r>
+        <w:rPr>
+          <w:rFonts w:asciiTheme="majorBidi" w:hAnsiTheme="majorBidi" w:cstheme="majorBidi"/>
+          <w:szCs w:val="26"/>
+        </w:rPr>
+        <w:tab/>
+      </w:r>
+    </w:p>
+    <w:p>
+      <w:pPr>
+        <w:pStyle w:val="ListParagraph"/>
+        <w:tabs>
+          <w:tab w:val="left" w:leader="dot" w:pos="9071"/>
+        </w:tabs>
+        <w:spacing w:after="240" w:line="360" w:lineRule="auto"/>
+        <w:ind w:left="0"/>
+        <w:jc w:val="both"/>
+        <w:rPr>
+          <w:rFonts w:asciiTheme="majorBidi" w:hAnsiTheme="majorBidi" w:cstheme="majorBidi"/>
+          <w:szCs w:val="26"/>
+        </w:rPr>
+      </w:pPr>
+      <w:r>
+        <w:rPr>
+          <w:rFonts w:asciiTheme="majorBidi" w:hAnsiTheme="majorBidi" w:cstheme="majorBidi"/>
+          <w:szCs w:val="26"/>
+        </w:rPr>
+        <w:tab/>
+      </w:r>
+    </w:p>
+    <w:p>
+      <w:pPr>
+        <w:pStyle w:val="ListParagraph"/>
+        <w:tabs>
+          <w:tab w:val="left" w:leader="dot" w:pos="9071"/>
+        </w:tabs>
+        <w:spacing w:after="240" w:line="360" w:lineRule="auto"/>
+        <w:ind w:left="0"/>
+        <w:jc w:val="both"/>
+        <w:rPr>
+          <w:rFonts w:asciiTheme="majorBidi" w:hAnsiTheme="majorBidi" w:cstheme="majorBidi"/>
+          <w:szCs w:val="26"/>
+        </w:rPr>
+      </w:pPr>
+      <w:r>
+        <w:rPr>
+          <w:rFonts w:asciiTheme="majorBidi" w:hAnsiTheme="majorBidi" w:cstheme="majorBidi"/>
+          <w:szCs w:val="26"/>
+        </w:rPr>
+        <w:tab/>
+      </w:r>
+    </w:p>
+    <w:p>
+      <w:pPr>
+        <w:pStyle w:val="ListParagraph"/>
+        <w:tabs>
+          <w:tab w:val="left" w:leader="dot" w:pos="9071"/>
+        </w:tabs>
+        <w:spacing w:after="240" w:line="360" w:lineRule="auto"/>
+        <w:ind w:left="0"/>
+        <w:jc w:val="both"/>
+        <w:rPr>
+          <w:rFonts w:asciiTheme="majorBidi" w:hAnsiTheme="majorBidi" w:cstheme="majorBidi"/>
+          <w:szCs w:val="26"/>
+        </w:rPr>
+      </w:pPr>
+      <w:r>
+        <w:rPr>
+          <w:rFonts w:asciiTheme="majorBidi" w:hAnsiTheme="majorBidi" w:cstheme="majorBidi"/>
+          <w:szCs w:val="26"/>
+        </w:rPr>
+        <w:tab/>
+      </w:r>
+    </w:p>
+    <w:p>
+      <w:pPr>
+        <w:pStyle w:val="ListParagraph"/>
+        <w:tabs>
+          <w:tab w:val="left" w:leader="dot" w:pos="9071"/>
+        </w:tabs>
+        <w:spacing w:after="240" w:line="360" w:lineRule="auto"/>
+        <w:ind w:left="0"/>
+        <w:jc w:val="both"/>
+        <w:rPr>
+          <w:rFonts w:asciiTheme="majorBidi" w:hAnsiTheme="majorBidi" w:cstheme="majorBidi"/>
+          <w:szCs w:val="26"/>
+        </w:rPr>
+      </w:pPr>
+      <w:r>
+        <w:rPr>
+          <w:rFonts w:asciiTheme="majorBidi" w:hAnsiTheme="majorBidi" w:cstheme="majorBidi"/>
+          <w:szCs w:val="26"/>
+        </w:rPr>
+        <w:tab/>
+      </w:r>
+    </w:p>
+    <w:p>
+      <w:pPr>
+        <w:pStyle w:val="ListParagraph"/>
+        <w:tabs>
+          <w:tab w:val="left" w:leader="dot" w:pos="9071"/>
+        </w:tabs>
+        <w:spacing w:after="240" w:line="360" w:lineRule="auto"/>
+        <w:ind w:left="0"/>
+        <w:jc w:val="both"/>
+        <w:rPr>
+          <w:rFonts w:asciiTheme="majorBidi" w:hAnsiTheme="majorBidi" w:cstheme="majorBidi"/>
+          <w:szCs w:val="26"/>
+        </w:rPr>
+      </w:pPr>
+      <w:r>
+        <w:rPr>
+          <w:rFonts w:asciiTheme="majorBidi" w:hAnsiTheme="majorBidi" w:cstheme="majorBidi"/>
+          <w:szCs w:val="26"/>
+        </w:rPr>
+        <w:tab/>
+      </w:r>
+    </w:p>
+    <w:p>
+      <w:pPr>
+        <w:pStyle w:val="ListParagraph"/>
+        <w:tabs>
+          <w:tab w:val="left" w:leader="dot" w:pos="9071"/>
+        </w:tabs>
+        <w:spacing w:after="240" w:line="360" w:lineRule="auto"/>
+        <w:ind w:left="0"/>
+        <w:jc w:val="both"/>
+        <w:rPr>
+          <w:rFonts w:asciiTheme="majorBidi" w:hAnsiTheme="majorBidi" w:cstheme="majorBidi"/>
+          <w:szCs w:val="26"/>
+        </w:rPr>
+      </w:pPr>
+      <w:r>
+        <w:rPr>
+          <w:rFonts w:asciiTheme="majorBidi" w:hAnsiTheme="majorBidi" w:cstheme="majorBidi"/>
+          <w:szCs w:val="26"/>
+        </w:rPr>
+        <w:tab/>
+      </w:r>
+    </w:p>
+    <w:p>
+      <w:pPr>
+        <w:pStyle w:val="ListParagraph"/>
+        <w:tabs>
+          <w:tab w:val="left" w:leader="dot" w:pos="9071"/>
+        </w:tabs>
+        <w:spacing w:after="240" w:line="360" w:lineRule="auto"/>
+        <w:ind w:left="0"/>
+        <w:jc w:val="both"/>
+        <w:rPr>
+          <w:rFonts w:asciiTheme="majorBidi" w:hAnsiTheme="majorBidi" w:cstheme="majorBidi"/>
+          <w:szCs w:val="26"/>
+        </w:rPr>
+      </w:pPr>
+      <w:r>
+        <w:rPr>
+          <w:rFonts w:asciiTheme="majorBidi" w:hAnsiTheme="majorBidi" w:cstheme="majorBidi"/>
+          <w:szCs w:val="26"/>
+        </w:rPr>
+        <w:tab/>
+      </w:r>
+    </w:p>
+    <w:p>
+      <w:pPr>
+        <w:pStyle w:val="ListParagraph"/>
+        <w:tabs>
+          <w:tab w:val="left" w:leader="dot" w:pos="9071"/>
+        </w:tabs>
+        <w:spacing w:after="240" w:line="360" w:lineRule="auto"/>
+        <w:ind w:left="0"/>
+        <w:jc w:val="both"/>
+        <w:rPr>
+          <w:rFonts w:asciiTheme="majorBidi" w:hAnsiTheme="majorBidi" w:cstheme="majorBidi"/>
+          <w:szCs w:val="26"/>
+        </w:rPr>
+      </w:pPr>
+      <w:r>
+        <w:rPr>
+          <w:rFonts w:asciiTheme="majorBidi" w:hAnsiTheme="majorBidi" w:cstheme="majorBidi"/>
+          <w:szCs w:val="26"/>
+        </w:rPr>
+        <w:tab/>
+      </w:r>
+    </w:p>
+    <w:p>
+      <w:pPr>
+        <w:pStyle w:val="ListParagraph"/>
+        <w:tabs>
+          <w:tab w:val="left" w:leader="dot" w:pos="9071"/>
+        </w:tabs>
+        <w:spacing w:after="240" w:line="360" w:lineRule="auto"/>
+        <w:ind w:left="0"/>
+        <w:jc w:val="both"/>
+        <w:rPr>
+          <w:rFonts w:asciiTheme="majorBidi" w:hAnsiTheme="majorBidi" w:cstheme="majorBidi"/>
+          <w:szCs w:val="26"/>
+        </w:rPr>
+      </w:pPr>
+      <w:r>
+        <w:rPr>
+          <w:rFonts w:asciiTheme="majorBidi" w:hAnsiTheme="majorBidi" w:cstheme="majorBidi"/>
+          <w:szCs w:val="26"/>
+        </w:rPr>
+        <w:tab/>
+      </w:r>
+    </w:p>
+    <w:p>
+      <w:pPr>
+        <w:pStyle w:val="ListParagraph"/>
+        <w:tabs>
+          <w:tab w:val="left" w:leader="dot" w:pos="9071"/>
+        </w:tabs>
+        <w:spacing w:after="240" w:line="360" w:lineRule="auto"/>
+        <w:ind w:left="0"/>
+        <w:jc w:val="both"/>
+        <w:rPr>
+          <w:rFonts w:asciiTheme="majorBidi" w:hAnsiTheme="majorBidi" w:cstheme="majorBidi"/>
+          <w:szCs w:val="26"/>
+        </w:rPr>
+      </w:pPr>
+      <w:r>
+        <w:rPr>
+          <w:rFonts w:asciiTheme="majorBidi" w:hAnsiTheme="majorBidi" w:cstheme="majorBidi"/>
+          <w:szCs w:val="26"/>
+        </w:rPr>
+        <w:tab/>
+      </w:r>
+    </w:p>
+    <w:p>
+      <w:pPr>
+        <w:pStyle w:val="ListParagraph"/>
+        <w:tabs>
+          <w:tab w:val="left" w:leader="dot" w:pos="9071"/>
+        </w:tabs>
+        <w:spacing w:after="240" w:line="360" w:lineRule="auto"/>
+        <w:ind w:left="0"/>
+        <w:jc w:val="both"/>
+        <w:rPr>
+          <w:rFonts w:asciiTheme="majorBidi" w:hAnsiTheme="majorBidi" w:cstheme="majorBidi"/>
+          <w:szCs w:val="26"/>
+        </w:rPr>
+      </w:pPr>
+      <w:r>
+        <w:rPr>
+          <w:rFonts w:asciiTheme="majorBidi" w:hAnsiTheme="majorBidi" w:cstheme="majorBidi"/>
+          <w:szCs w:val="26"/>
+        </w:rPr>
+        <w:tab/>
+      </w:r>
+    </w:p>
+    <w:p>
+      <w:pPr>
+        <w:pStyle w:val="ListParagraph"/>
+        <w:tabs>
+          <w:tab w:val="left" w:leader="dot" w:pos="9071"/>
+        </w:tabs>
+        <w:spacing w:after="240" w:line="360" w:lineRule="auto"/>
+        <w:ind w:left="0"/>
+        <w:jc w:val="both"/>
+        <w:rPr>
+          <w:rFonts w:asciiTheme="majorBidi" w:hAnsiTheme="majorBidi" w:cstheme="majorBidi"/>
+          <w:szCs w:val="26"/>
+        </w:rPr>
+      </w:pPr>
+      <w:r>
+        <w:rPr>
+          <w:rFonts w:asciiTheme="majorBidi" w:hAnsiTheme="majorBidi" w:cstheme="majorBidi"/>
+          <w:szCs w:val="26"/>
+        </w:rPr>
+        <w:tab/>
+      </w:r>
+    </w:p>
+    <w:p>
+      <w:pPr>
+        <w:pStyle w:val="ListParagraph"/>
+        <w:tabs>
+          <w:tab w:val="left" w:leader="dot" w:pos="9071"/>
+        </w:tabs>
+        <w:spacing w:after="240" w:line="360" w:lineRule="auto"/>
+        <w:ind w:left="0"/>
+        <w:jc w:val="both"/>
+        <w:rPr>
+          <w:rFonts w:asciiTheme="majorBidi" w:hAnsiTheme="majorBidi" w:cstheme="majorBidi"/>
+          <w:szCs w:val="26"/>
+        </w:rPr>
+      </w:pPr>
+      <w:r>
+        <w:rPr>
+          <w:rFonts w:asciiTheme="majorBidi" w:hAnsiTheme="majorBidi" w:cstheme="majorBidi"/>
+          <w:szCs w:val="26"/>
+        </w:rPr>
+        <w:tab/>
+      </w:r>
+    </w:p>
+    <w:p>
+      <w:pPr>
+        <w:pStyle w:val="ListParagraph"/>
+        <w:tabs>
+          <w:tab w:val="left" w:leader="dot" w:pos="9071"/>
+        </w:tabs>
+        <w:spacing w:after="240" w:line="360" w:lineRule="auto"/>
+        <w:ind w:left="0"/>
+        <w:jc w:val="both"/>
+        <w:rPr>
+          <w:rFonts w:asciiTheme="majorBidi" w:hAnsiTheme="majorBidi" w:cstheme="majorBidi"/>
+          <w:szCs w:val="26"/>
+        </w:rPr>
+      </w:pPr>
+      <w:r>
+        <w:rPr>
+          <w:rFonts w:asciiTheme="majorBidi" w:hAnsiTheme="majorBidi" w:cstheme="majorBidi"/>
+          <w:szCs w:val="26"/>
+        </w:rPr>
+        <w:tab/>
+      </w:r>
+    </w:p>
+    <w:p>
+      <w:pPr>
+        <w:pStyle w:val="ListParagraph"/>
+        <w:tabs>
+          <w:tab w:val="left" w:leader="dot" w:pos="9071"/>
+        </w:tabs>
+        <w:spacing w:after="240" w:line="360" w:lineRule="auto"/>
+        <w:ind w:left="0"/>
+        <w:jc w:val="both"/>
+        <w:rPr>
+          <w:rFonts w:asciiTheme="majorBidi" w:hAnsiTheme="majorBidi" w:cstheme="majorBidi"/>
+          <w:szCs w:val="26"/>
+        </w:rPr>
+      </w:pPr>
+      <w:r>
+        <w:rPr>
+          <w:rFonts w:asciiTheme="majorBidi" w:hAnsiTheme="majorBidi" w:cstheme="majorBidi"/>
+          <w:szCs w:val="26"/>
+        </w:rPr>
+        <w:tab/>
+      </w:r>
+    </w:p>
+    <w:p>
+      <w:pPr>
+        <w:pStyle w:val="ListParagraph"/>
+        <w:tabs>
+          <w:tab w:val="left" w:leader="dot" w:pos="9071"/>
+        </w:tabs>
+        <w:spacing w:after="240" w:line="360" w:lineRule="auto"/>
+        <w:ind w:left="0"/>
+        <w:jc w:val="both"/>
+        <w:rPr>
+          <w:rFonts w:asciiTheme="majorBidi" w:hAnsiTheme="majorBidi" w:cstheme="majorBidi"/>
+          <w:szCs w:val="26"/>
+        </w:rPr>
+      </w:pPr>
+      <w:r>
+        <w:rPr>
+          <w:rFonts w:asciiTheme="majorBidi" w:hAnsiTheme="majorBidi" w:cstheme="majorBidi"/>
+          <w:szCs w:val="26"/>
+        </w:rPr>
+        <w:tab/>
+      </w:r>
+    </w:p>
+    <w:p>
+      <w:pPr>
+        <w:pStyle w:val="ListParagraph"/>
+        <w:tabs>
+          <w:tab w:val="left" w:leader="dot" w:pos="9071"/>
+        </w:tabs>
+        <w:spacing w:after="240" w:line="360" w:lineRule="auto"/>
+        <w:ind w:left="0"/>
+        <w:jc w:val="both"/>
+        <w:rPr>
+          <w:rFonts w:asciiTheme="majorBidi" w:hAnsiTheme="majorBidi" w:cstheme="majorBidi"/>
+          <w:szCs w:val="26"/>
+        </w:rPr>
+      </w:pPr>
+      <w:r>
+        <w:rPr>
+          <w:rFonts w:asciiTheme="majorBidi" w:hAnsiTheme="majorBidi" w:cstheme="majorBidi"/>
+          <w:szCs w:val="26"/>
+        </w:rPr>
+        <w:tab/>
+      </w:r>
+    </w:p>
+    <w:p>
+      <w:pPr>
+        <w:pStyle w:val="ListParagraph"/>
+        <w:tabs>
+          <w:tab w:val="left" w:leader="dot" w:pos="9071"/>
+        </w:tabs>
+        <w:spacing w:after="240" w:line="360" w:lineRule="auto"/>
+        <w:ind w:left="0"/>
+        <w:jc w:val="both"/>
+        <w:rPr>
+          <w:rFonts w:asciiTheme="majorBidi" w:hAnsiTheme="majorBidi" w:cstheme="majorBidi"/>
+          <w:szCs w:val="26"/>
+        </w:rPr>
+      </w:pPr>
+      <w:r>
+        <w:rPr>
+          <w:rFonts w:asciiTheme="majorBidi" w:hAnsiTheme="majorBidi" w:cstheme="majorBidi"/>
+          <w:szCs w:val="26"/>
+        </w:rPr>
+        <w:tab/>
+      </w:r>
+    </w:p>
+    <w:p>
+      <w:pPr>
+        <w:pStyle w:val="ListParagraph"/>
+        <w:tabs>
+          <w:tab w:val="left" w:leader="dot" w:pos="9071"/>
+        </w:tabs>
+        <w:spacing w:after="240" w:line="360" w:lineRule="auto"/>
+        <w:ind w:left="0"/>
+        <w:jc w:val="both"/>
+        <w:rPr>
+          <w:rFonts w:asciiTheme="majorBidi" w:hAnsiTheme="majorBidi" w:cstheme="majorBidi"/>
+          <w:szCs w:val="26"/>
+        </w:rPr>
+      </w:pPr>
+      <w:r>
+        <w:rPr>
+          <w:rFonts w:asciiTheme="majorBidi" w:hAnsiTheme="majorBidi" w:cstheme="majorBidi"/>
+          <w:szCs w:val="26"/>
+        </w:rPr>
+        <w:tab/>
+      </w:r>
+    </w:p>
+    <w:p>
+      <w:pPr>
+        <w:pStyle w:val="ListParagraph"/>
+        <w:tabs>
+          <w:tab w:val="left" w:leader="dot" w:pos="9071"/>
+        </w:tabs>
+        <w:spacing w:after="240" w:line="360" w:lineRule="auto"/>
+        <w:ind w:left="0"/>
+        <w:jc w:val="both"/>
+        <w:rPr>
+          <w:rFonts w:asciiTheme="majorBidi" w:hAnsiTheme="majorBidi" w:cstheme="majorBidi"/>
+          <w:szCs w:val="26"/>
+        </w:rPr>
+      </w:pPr>
+      <w:r>
+        <w:rPr>
+          <w:rFonts w:asciiTheme="majorBidi" w:hAnsiTheme="majorBidi" w:cstheme="majorBidi"/>
+          <w:szCs w:val="26"/>
+        </w:rPr>
+        <w:tab/>
+      </w:r>
+    </w:p>
+    <w:p>
+      <w:pPr>
+        <w:tabs>
+          <w:tab w:val="right" w:pos="8789"/>
+        </w:tabs>
+        <w:spacing w:after="240" w:line="360" w:lineRule="auto"/>
+        <w:ind w:right="315"/>
+        <w:jc w:val="right"/>
+        <w:rPr>
+          <w:rFonts w:asciiTheme="majorBidi" w:hAnsiTheme="majorBidi" w:cstheme="majorBidi"/>
+          <w:noProof/>
+          <w:sz w:val="26"/>
+          <w:szCs w:val="26"/>
+        </w:rPr>
+      </w:pPr>
+      <w:r>
+        <w:rPr>
+          <w:rFonts w:asciiTheme="majorBidi" w:hAnsiTheme="majorBidi" w:cstheme="majorBidi"/>
+          <w:noProof/>
+          <w:sz w:val="26"/>
+          <w:szCs w:val="26"/>
+        </w:rPr>
+        <w:t>Ngày.........Tháng..........Năm.........</w:t>
+      </w:r>
+    </w:p>
+    <w:p>
+      <w:pPr>
+        <w:tabs>
+          <w:tab w:val="right" w:pos="8222"/>
+        </w:tabs>
+        <w:spacing w:after="240" w:line="360" w:lineRule="auto"/>
+        <w:ind w:right="990"/>
+        <w:jc w:val="right"/>
+        <w:rPr>
+          <w:rFonts w:asciiTheme="majorBidi" w:hAnsiTheme="majorBidi" w:cstheme="majorBidi"/>
+          <w:b/>
+          <w:noProof/>
+          <w:sz w:val="26"/>
+          <w:szCs w:val="26"/>
+        </w:rPr>
+      </w:pPr>
+      <w:r>
+        <w:rPr>
+          <w:rFonts w:asciiTheme="majorBidi" w:hAnsiTheme="majorBidi" w:cstheme="majorBidi"/>
+          <w:b/>
+          <w:noProof/>
+          <w:sz w:val="26"/>
+          <w:szCs w:val="26"/>
+        </w:rPr>
+        <w:t>Giáo Viên Phản Biện</w:t>
+      </w:r>
+    </w:p>
+    <w:p>
+      <w:pPr>
+        <w:tabs>
+          <w:tab w:val="right" w:pos="8789"/>
+        </w:tabs>
+        <w:spacing w:after="240" w:line="360" w:lineRule="auto"/>
+        <w:ind w:right="707" w:firstLine="5490"/>
         <w:rPr>
           <w:rFonts w:asciiTheme="majorBidi" w:hAnsiTheme="majorBidi" w:cstheme="majorBidi"/>
           <w:i/>
           <w:noProof/>
-          <w:sz w:val="26"/>
-          <w:szCs w:val="26"/>
-        </w:rPr>
-        <w:t xml:space="preserve">  </w:t>
-      </w:r>
-      <w:r>
-        <w:rPr>
-          <w:rFonts w:asciiTheme="majorBidi" w:hAnsiTheme="majorBidi" w:cstheme="majorBidi"/>
-          <w:i/>
-          <w:noProof/>
-          <w:sz w:val="26"/>
-          <w:szCs w:val="26"/>
-        </w:rPr>
-        <w:t>(Ký, ghi rõ họ và tên</w:t>
-      </w:r>
-    </w:p>
-    <w:p>
-      <w:pPr>
-        <w:spacing w:after="240" w:line="360" w:lineRule="auto"/>
-        <w:jc w:val="center"/>
-        <w:rPr>
-          <w:rFonts w:asciiTheme="majorBidi" w:hAnsiTheme="majorBidi" w:cstheme="majorBidi"/>
-          <w:b/>
-          <w:sz w:val="28"/>
-          <w:szCs w:val="28"/>
-        </w:rPr>
-      </w:pPr>
-      <w:r>
-        <w:rPr>
-          <w:rFonts w:asciiTheme="majorBidi" w:hAnsiTheme="majorBidi" w:cstheme="majorBidi"/>
-          <w:b/>
-          <w:sz w:val="28"/>
-          <w:szCs w:val="28"/>
-        </w:rPr>
-        <w:lastRenderedPageBreak/>
-        <w:t>NHẬN XÉT CỦA GIÁO VIÊN PHẢN BIỆN</w:t>
-      </w:r>
-    </w:p>
-    <w:p>
-      <w:pPr>
-        <w:pStyle w:val="ListParagraph"/>
-        <w:tabs>
-          <w:tab w:val="left" w:leader="dot" w:pos="9071"/>
-        </w:tabs>
-        <w:spacing w:after="240" w:line="360" w:lineRule="auto"/>
-        <w:ind w:left="0"/>
-        <w:jc w:val="both"/>
-        <w:rPr>
-          <w:rFonts w:asciiTheme="majorBidi" w:hAnsiTheme="majorBidi" w:cstheme="majorBidi"/>
-          <w:szCs w:val="26"/>
-        </w:rPr>
-      </w:pPr>
-      <w:r>
-        <w:rPr>
-          <w:rFonts w:asciiTheme="majorBidi" w:hAnsiTheme="majorBidi" w:cstheme="majorBidi"/>
-          <w:szCs w:val="26"/>
-        </w:rPr>
-        <w:tab/>
-      </w:r>
-    </w:p>
-    <w:p>
-      <w:pPr>
-        <w:pStyle w:val="ListParagraph"/>
-        <w:tabs>
-          <w:tab w:val="left" w:leader="dot" w:pos="9071"/>
-        </w:tabs>
-        <w:spacing w:after="240" w:line="360" w:lineRule="auto"/>
-        <w:ind w:left="0"/>
-        <w:jc w:val="both"/>
-        <w:rPr>
-          <w:rFonts w:asciiTheme="majorBidi" w:hAnsiTheme="majorBidi" w:cstheme="majorBidi"/>
-          <w:szCs w:val="26"/>
-        </w:rPr>
-      </w:pPr>
-      <w:r>
-        <w:rPr>
-          <w:rFonts w:asciiTheme="majorBidi" w:hAnsiTheme="majorBidi" w:cstheme="majorBidi"/>
-          <w:szCs w:val="26"/>
-        </w:rPr>
-        <w:tab/>
-      </w:r>
-    </w:p>
-    <w:p>
-      <w:pPr>
-        <w:pStyle w:val="ListParagraph"/>
-        <w:tabs>
-          <w:tab w:val="left" w:leader="dot" w:pos="9071"/>
-        </w:tabs>
-        <w:spacing w:after="240" w:line="360" w:lineRule="auto"/>
-        <w:ind w:left="0"/>
-        <w:jc w:val="both"/>
-        <w:rPr>
-          <w:rFonts w:asciiTheme="majorBidi" w:hAnsiTheme="majorBidi" w:cstheme="majorBidi"/>
-          <w:szCs w:val="26"/>
-        </w:rPr>
-      </w:pPr>
-      <w:r>
-        <w:rPr>
-          <w:rFonts w:asciiTheme="majorBidi" w:hAnsiTheme="majorBidi" w:cstheme="majorBidi"/>
-          <w:szCs w:val="26"/>
-        </w:rPr>
-        <w:tab/>
-      </w:r>
-    </w:p>
-    <w:p>
-      <w:pPr>
-        <w:pStyle w:val="ListParagraph"/>
-        <w:tabs>
-          <w:tab w:val="left" w:leader="dot" w:pos="9071"/>
-        </w:tabs>
-        <w:spacing w:after="240" w:line="360" w:lineRule="auto"/>
-        <w:ind w:left="0"/>
-        <w:jc w:val="both"/>
-        <w:rPr>
-          <w:rFonts w:asciiTheme="majorBidi" w:hAnsiTheme="majorBidi" w:cstheme="majorBidi"/>
-          <w:szCs w:val="26"/>
-        </w:rPr>
-      </w:pPr>
-      <w:r>
-        <w:rPr>
-          <w:rFonts w:asciiTheme="majorBidi" w:hAnsiTheme="majorBidi" w:cstheme="majorBidi"/>
-          <w:szCs w:val="26"/>
-        </w:rPr>
-        <w:tab/>
-      </w:r>
-    </w:p>
-    <w:p>
-      <w:pPr>
-        <w:pStyle w:val="ListParagraph"/>
-        <w:tabs>
-          <w:tab w:val="left" w:leader="dot" w:pos="9071"/>
-        </w:tabs>
-        <w:spacing w:after="240" w:line="360" w:lineRule="auto"/>
-        <w:ind w:left="0"/>
-        <w:jc w:val="both"/>
-        <w:rPr>
-          <w:rFonts w:asciiTheme="majorBidi" w:hAnsiTheme="majorBidi" w:cstheme="majorBidi"/>
-          <w:szCs w:val="26"/>
-        </w:rPr>
-      </w:pPr>
-      <w:r>
-        <w:rPr>
-          <w:rFonts w:asciiTheme="majorBidi" w:hAnsiTheme="majorBidi" w:cstheme="majorBidi"/>
-          <w:szCs w:val="26"/>
-        </w:rPr>
-        <w:tab/>
-      </w:r>
-    </w:p>
-    <w:p>
-      <w:pPr>
-        <w:pStyle w:val="ListParagraph"/>
-        <w:tabs>
-          <w:tab w:val="left" w:leader="dot" w:pos="9071"/>
-        </w:tabs>
-        <w:spacing w:after="240" w:line="360" w:lineRule="auto"/>
-        <w:ind w:left="0"/>
-        <w:jc w:val="both"/>
-        <w:rPr>
-          <w:rFonts w:asciiTheme="majorBidi" w:hAnsiTheme="majorBidi" w:cstheme="majorBidi"/>
-          <w:szCs w:val="26"/>
-        </w:rPr>
-      </w:pPr>
-      <w:r>
-        <w:rPr>
-          <w:rFonts w:asciiTheme="majorBidi" w:hAnsiTheme="majorBidi" w:cstheme="majorBidi"/>
-          <w:szCs w:val="26"/>
-        </w:rPr>
-        <w:tab/>
-      </w:r>
-    </w:p>
-    <w:p>
-      <w:pPr>
-        <w:pStyle w:val="ListParagraph"/>
-        <w:tabs>
-          <w:tab w:val="left" w:leader="dot" w:pos="9071"/>
-        </w:tabs>
-        <w:spacing w:after="240" w:line="360" w:lineRule="auto"/>
-        <w:ind w:left="0"/>
-        <w:jc w:val="both"/>
-        <w:rPr>
-          <w:rFonts w:asciiTheme="majorBidi" w:hAnsiTheme="majorBidi" w:cstheme="majorBidi"/>
-          <w:szCs w:val="26"/>
-        </w:rPr>
-      </w:pPr>
-      <w:r>
-        <w:rPr>
-          <w:rFonts w:asciiTheme="majorBidi" w:hAnsiTheme="majorBidi" w:cstheme="majorBidi"/>
-          <w:szCs w:val="26"/>
-        </w:rPr>
-        <w:tab/>
-      </w:r>
-    </w:p>
-    <w:p>
-      <w:pPr>
-        <w:pStyle w:val="ListParagraph"/>
-        <w:tabs>
-          <w:tab w:val="left" w:leader="dot" w:pos="9071"/>
-        </w:tabs>
-        <w:spacing w:after="240" w:line="360" w:lineRule="auto"/>
-        <w:ind w:left="0"/>
-        <w:jc w:val="both"/>
-        <w:rPr>
-          <w:rFonts w:asciiTheme="majorBidi" w:hAnsiTheme="majorBidi" w:cstheme="majorBidi"/>
-          <w:szCs w:val="26"/>
-        </w:rPr>
-      </w:pPr>
-      <w:r>
-        <w:rPr>
-          <w:rFonts w:asciiTheme="majorBidi" w:hAnsiTheme="majorBidi" w:cstheme="majorBidi"/>
-          <w:szCs w:val="26"/>
-        </w:rPr>
-        <w:tab/>
-      </w:r>
-    </w:p>
-    <w:p>
-      <w:pPr>
-        <w:pStyle w:val="ListParagraph"/>
-        <w:tabs>
-          <w:tab w:val="left" w:leader="dot" w:pos="9071"/>
-        </w:tabs>
-        <w:spacing w:after="240" w:line="360" w:lineRule="auto"/>
-        <w:ind w:left="0"/>
-        <w:jc w:val="both"/>
-        <w:rPr>
-          <w:rFonts w:asciiTheme="majorBidi" w:hAnsiTheme="majorBidi" w:cstheme="majorBidi"/>
-          <w:szCs w:val="26"/>
-        </w:rPr>
-      </w:pPr>
-      <w:r>
-        <w:rPr>
-          <w:rFonts w:asciiTheme="majorBidi" w:hAnsiTheme="majorBidi" w:cstheme="majorBidi"/>
-          <w:szCs w:val="26"/>
-        </w:rPr>
-        <w:tab/>
-      </w:r>
-    </w:p>
-    <w:p>
-      <w:pPr>
-        <w:pStyle w:val="ListParagraph"/>
-        <w:tabs>
-          <w:tab w:val="left" w:leader="dot" w:pos="9071"/>
-        </w:tabs>
-        <w:spacing w:after="240" w:line="360" w:lineRule="auto"/>
-        <w:ind w:left="0"/>
-        <w:jc w:val="both"/>
-        <w:rPr>
-          <w:rFonts w:asciiTheme="majorBidi" w:hAnsiTheme="majorBidi" w:cstheme="majorBidi"/>
-          <w:szCs w:val="26"/>
-        </w:rPr>
-      </w:pPr>
-      <w:r>
-        <w:rPr>
-          <w:rFonts w:asciiTheme="majorBidi" w:hAnsiTheme="majorBidi" w:cstheme="majorBidi"/>
-          <w:szCs w:val="26"/>
-        </w:rPr>
-        <w:tab/>
-      </w:r>
-    </w:p>
-    <w:p>
-      <w:pPr>
-        <w:pStyle w:val="ListParagraph"/>
-        <w:tabs>
-          <w:tab w:val="left" w:leader="dot" w:pos="9071"/>
-        </w:tabs>
-        <w:spacing w:after="240" w:line="360" w:lineRule="auto"/>
-        <w:ind w:left="0"/>
-        <w:jc w:val="both"/>
-        <w:rPr>
-          <w:rFonts w:asciiTheme="majorBidi" w:hAnsiTheme="majorBidi" w:cstheme="majorBidi"/>
-          <w:szCs w:val="26"/>
-        </w:rPr>
-      </w:pPr>
-      <w:r>
-        <w:rPr>
-          <w:rFonts w:asciiTheme="majorBidi" w:hAnsiTheme="majorBidi" w:cstheme="majorBidi"/>
-          <w:szCs w:val="26"/>
-        </w:rPr>
-        <w:tab/>
-      </w:r>
-    </w:p>
-    <w:p>
-      <w:pPr>
-        <w:pStyle w:val="ListParagraph"/>
-        <w:tabs>
-          <w:tab w:val="left" w:leader="dot" w:pos="9071"/>
-        </w:tabs>
-        <w:spacing w:after="240" w:line="360" w:lineRule="auto"/>
-        <w:ind w:left="0"/>
-        <w:jc w:val="both"/>
-        <w:rPr>
-          <w:rFonts w:asciiTheme="majorBidi" w:hAnsiTheme="majorBidi" w:cstheme="majorBidi"/>
-          <w:szCs w:val="26"/>
-        </w:rPr>
-      </w:pPr>
-      <w:r>
-        <w:rPr>
-          <w:rFonts w:asciiTheme="majorBidi" w:hAnsiTheme="majorBidi" w:cstheme="majorBidi"/>
-          <w:szCs w:val="26"/>
-        </w:rPr>
-        <w:tab/>
-      </w:r>
-    </w:p>
-    <w:p>
-      <w:pPr>
-        <w:pStyle w:val="ListParagraph"/>
-        <w:tabs>
-          <w:tab w:val="left" w:leader="dot" w:pos="9071"/>
-        </w:tabs>
-        <w:spacing w:after="240" w:line="360" w:lineRule="auto"/>
-        <w:ind w:left="0"/>
-        <w:jc w:val="both"/>
-        <w:rPr>
-          <w:rFonts w:asciiTheme="majorBidi" w:hAnsiTheme="majorBidi" w:cstheme="majorBidi"/>
-          <w:szCs w:val="26"/>
-        </w:rPr>
-      </w:pPr>
-      <w:r>
-        <w:rPr>
-          <w:rFonts w:asciiTheme="majorBidi" w:hAnsiTheme="majorBidi" w:cstheme="majorBidi"/>
-          <w:szCs w:val="26"/>
-        </w:rPr>
-        <w:tab/>
-      </w:r>
-    </w:p>
-    <w:p>
-      <w:pPr>
-        <w:pStyle w:val="ListParagraph"/>
-        <w:tabs>
-          <w:tab w:val="left" w:leader="dot" w:pos="9071"/>
-        </w:tabs>
-        <w:spacing w:after="240" w:line="360" w:lineRule="auto"/>
-        <w:ind w:left="0"/>
-        <w:jc w:val="both"/>
-        <w:rPr>
-          <w:rFonts w:asciiTheme="majorBidi" w:hAnsiTheme="majorBidi" w:cstheme="majorBidi"/>
-          <w:szCs w:val="26"/>
-        </w:rPr>
-      </w:pPr>
-      <w:r>
-        <w:rPr>
-          <w:rFonts w:asciiTheme="majorBidi" w:hAnsiTheme="majorBidi" w:cstheme="majorBidi"/>
-          <w:szCs w:val="26"/>
-        </w:rPr>
-        <w:tab/>
-      </w:r>
-    </w:p>
-    <w:p>
-      <w:pPr>
-        <w:pStyle w:val="ListParagraph"/>
-        <w:tabs>
-          <w:tab w:val="left" w:leader="dot" w:pos="9071"/>
-        </w:tabs>
-        <w:spacing w:after="240" w:line="360" w:lineRule="auto"/>
-        <w:ind w:left="0"/>
-        <w:jc w:val="both"/>
-        <w:rPr>
-          <w:rFonts w:asciiTheme="majorBidi" w:hAnsiTheme="majorBidi" w:cstheme="majorBidi"/>
-          <w:szCs w:val="26"/>
-        </w:rPr>
-      </w:pPr>
-      <w:r>
-        <w:rPr>
-          <w:rFonts w:asciiTheme="majorBidi" w:hAnsiTheme="majorBidi" w:cstheme="majorBidi"/>
-          <w:szCs w:val="26"/>
-        </w:rPr>
-        <w:tab/>
-      </w:r>
-    </w:p>
-    <w:p>
-      <w:pPr>
-        <w:pStyle w:val="ListParagraph"/>
-        <w:tabs>
-          <w:tab w:val="left" w:leader="dot" w:pos="9071"/>
-        </w:tabs>
-        <w:spacing w:after="240" w:line="360" w:lineRule="auto"/>
-        <w:ind w:left="0"/>
-        <w:jc w:val="both"/>
-        <w:rPr>
-          <w:rFonts w:asciiTheme="majorBidi" w:hAnsiTheme="majorBidi" w:cstheme="majorBidi"/>
-          <w:szCs w:val="26"/>
-        </w:rPr>
-      </w:pPr>
-      <w:r>
-        <w:rPr>
-          <w:rFonts w:asciiTheme="majorBidi" w:hAnsiTheme="majorBidi" w:cstheme="majorBidi"/>
-          <w:szCs w:val="26"/>
-        </w:rPr>
-        <w:tab/>
-      </w:r>
-    </w:p>
-    <w:p>
-      <w:pPr>
-        <w:pStyle w:val="ListParagraph"/>
-        <w:tabs>
-          <w:tab w:val="left" w:leader="dot" w:pos="9071"/>
-        </w:tabs>
-        <w:spacing w:after="240" w:line="360" w:lineRule="auto"/>
-        <w:ind w:left="0"/>
-        <w:jc w:val="both"/>
-        <w:rPr>
-          <w:rFonts w:asciiTheme="majorBidi" w:hAnsiTheme="majorBidi" w:cstheme="majorBidi"/>
-          <w:szCs w:val="26"/>
-        </w:rPr>
-      </w:pPr>
-      <w:r>
-        <w:rPr>
-          <w:rFonts w:asciiTheme="majorBidi" w:hAnsiTheme="majorBidi" w:cstheme="majorBidi"/>
-          <w:szCs w:val="26"/>
-        </w:rPr>
-        <w:tab/>
-      </w:r>
-    </w:p>
-    <w:p>
-      <w:pPr>
-        <w:pStyle w:val="ListParagraph"/>
-        <w:tabs>
-          <w:tab w:val="left" w:leader="dot" w:pos="9071"/>
-        </w:tabs>
-        <w:spacing w:after="240" w:line="360" w:lineRule="auto"/>
-        <w:ind w:left="0"/>
-        <w:jc w:val="both"/>
-        <w:rPr>
-          <w:rFonts w:asciiTheme="majorBidi" w:hAnsiTheme="majorBidi" w:cstheme="majorBidi"/>
-          <w:szCs w:val="26"/>
-        </w:rPr>
-      </w:pPr>
-      <w:r>
-        <w:rPr>
-          <w:rFonts w:asciiTheme="majorBidi" w:hAnsiTheme="majorBidi" w:cstheme="majorBidi"/>
-          <w:szCs w:val="26"/>
-        </w:rPr>
-        <w:tab/>
-      </w:r>
-    </w:p>
-    <w:p>
-      <w:pPr>
-        <w:pStyle w:val="ListParagraph"/>
-        <w:tabs>
-          <w:tab w:val="left" w:leader="dot" w:pos="9071"/>
-        </w:tabs>
-        <w:spacing w:after="240" w:line="360" w:lineRule="auto"/>
-        <w:ind w:left="0"/>
-        <w:jc w:val="both"/>
-        <w:rPr>
-          <w:rFonts w:asciiTheme="majorBidi" w:hAnsiTheme="majorBidi" w:cstheme="majorBidi"/>
-          <w:szCs w:val="26"/>
-        </w:rPr>
-      </w:pPr>
-      <w:r>
-        <w:rPr>
-          <w:rFonts w:asciiTheme="majorBidi" w:hAnsiTheme="majorBidi" w:cstheme="majorBidi"/>
-          <w:szCs w:val="26"/>
-        </w:rPr>
-        <w:tab/>
-      </w:r>
-    </w:p>
-    <w:p>
-      <w:pPr>
-        <w:pStyle w:val="ListParagraph"/>
-        <w:tabs>
-          <w:tab w:val="left" w:leader="dot" w:pos="9071"/>
-        </w:tabs>
-        <w:spacing w:after="240" w:line="360" w:lineRule="auto"/>
-        <w:ind w:left="0"/>
-        <w:jc w:val="both"/>
-        <w:rPr>
-          <w:rFonts w:asciiTheme="majorBidi" w:hAnsiTheme="majorBidi" w:cstheme="majorBidi"/>
-          <w:szCs w:val="26"/>
-        </w:rPr>
-      </w:pPr>
-      <w:r>
-        <w:rPr>
-          <w:rFonts w:asciiTheme="majorBidi" w:hAnsiTheme="majorBidi" w:cstheme="majorBidi"/>
-          <w:szCs w:val="26"/>
-        </w:rPr>
-        <w:tab/>
-      </w:r>
-    </w:p>
-    <w:p>
-      <w:pPr>
-        <w:pStyle w:val="ListParagraph"/>
-        <w:tabs>
-          <w:tab w:val="left" w:leader="dot" w:pos="9071"/>
-        </w:tabs>
-        <w:spacing w:after="240" w:line="360" w:lineRule="auto"/>
-        <w:ind w:left="0"/>
-        <w:jc w:val="both"/>
-        <w:rPr>
-          <w:rFonts w:asciiTheme="majorBidi" w:hAnsiTheme="majorBidi" w:cstheme="majorBidi"/>
-          <w:szCs w:val="26"/>
-        </w:rPr>
-      </w:pPr>
-      <w:r>
-        <w:rPr>
-          <w:rFonts w:asciiTheme="majorBidi" w:hAnsiTheme="majorBidi" w:cstheme="majorBidi"/>
-          <w:szCs w:val="26"/>
-        </w:rPr>
-        <w:tab/>
-      </w:r>
-    </w:p>
-    <w:p>
-      <w:pPr>
-        <w:pStyle w:val="ListParagraph"/>
-        <w:tabs>
-          <w:tab w:val="left" w:leader="dot" w:pos="9071"/>
-        </w:tabs>
-        <w:spacing w:after="240" w:line="360" w:lineRule="auto"/>
-        <w:ind w:left="0"/>
-        <w:jc w:val="both"/>
-        <w:rPr>
-          <w:rFonts w:asciiTheme="majorBidi" w:hAnsiTheme="majorBidi" w:cstheme="majorBidi"/>
-          <w:szCs w:val="26"/>
-        </w:rPr>
-      </w:pPr>
-      <w:r>
-        <w:rPr>
-          <w:rFonts w:asciiTheme="majorBidi" w:hAnsiTheme="majorBidi" w:cstheme="majorBidi"/>
-          <w:szCs w:val="26"/>
-        </w:rPr>
-        <w:tab/>
-      </w:r>
-    </w:p>
-    <w:p>
-      <w:pPr>
-        <w:pStyle w:val="ListParagraph"/>
-        <w:tabs>
-          <w:tab w:val="left" w:leader="dot" w:pos="9071"/>
-        </w:tabs>
-        <w:spacing w:after="240" w:line="360" w:lineRule="auto"/>
-        <w:ind w:left="0"/>
-        <w:jc w:val="both"/>
-        <w:rPr>
-          <w:rFonts w:asciiTheme="majorBidi" w:hAnsiTheme="majorBidi" w:cstheme="majorBidi"/>
-          <w:szCs w:val="26"/>
-        </w:rPr>
-      </w:pPr>
-      <w:r>
-        <w:rPr>
-          <w:rFonts w:asciiTheme="majorBidi" w:hAnsiTheme="majorBidi" w:cstheme="majorBidi"/>
-          <w:szCs w:val="26"/>
-        </w:rPr>
-        <w:tab/>
-      </w:r>
-    </w:p>
-    <w:p>
-      <w:pPr>
-        <w:pStyle w:val="ListParagraph"/>
-        <w:tabs>
-          <w:tab w:val="left" w:leader="dot" w:pos="9071"/>
-        </w:tabs>
-        <w:spacing w:after="240" w:line="360" w:lineRule="auto"/>
-        <w:ind w:left="0"/>
-        <w:jc w:val="both"/>
-        <w:rPr>
-          <w:rFonts w:asciiTheme="majorBidi" w:hAnsiTheme="majorBidi" w:cstheme="majorBidi"/>
-          <w:szCs w:val="26"/>
-        </w:rPr>
-      </w:pPr>
-      <w:r>
-        <w:rPr>
-          <w:rFonts w:asciiTheme="majorBidi" w:hAnsiTheme="majorBidi" w:cstheme="majorBidi"/>
-          <w:szCs w:val="26"/>
-        </w:rPr>
-        <w:tab/>
-      </w:r>
-    </w:p>
-    <w:p>
-      <w:pPr>
-        <w:tabs>
-          <w:tab w:val="right" w:pos="8789"/>
-        </w:tabs>
-        <w:spacing w:after="240" w:line="360" w:lineRule="auto"/>
-        <w:ind w:right="315"/>
-        <w:jc w:val="right"/>
-        <w:rPr>
-          <w:rFonts w:asciiTheme="majorBidi" w:hAnsiTheme="majorBidi" w:cstheme="majorBidi"/>
-          <w:noProof/>
-          <w:sz w:val="26"/>
-          <w:szCs w:val="26"/>
-        </w:rPr>
-      </w:pPr>
-      <w:r>
-        <w:rPr>
-          <w:rFonts w:asciiTheme="majorBidi" w:hAnsiTheme="majorBidi" w:cstheme="majorBidi"/>
-          <w:noProof/>
-          <w:sz w:val="26"/>
-          <w:szCs w:val="26"/>
-        </w:rPr>
-        <w:t>Ngày.........Tháng..........Năm.........</w:t>
-      </w:r>
-    </w:p>
-    <w:p>
-      <w:pPr>
-        <w:tabs>
-          <w:tab w:val="right" w:pos="8222"/>
-        </w:tabs>
-        <w:spacing w:after="240" w:line="360" w:lineRule="auto"/>
-        <w:ind w:right="990"/>
-        <w:jc w:val="right"/>
-        <w:rPr>
-          <w:rFonts w:asciiTheme="majorBidi" w:hAnsiTheme="majorBidi" w:cstheme="majorBidi"/>
-          <w:b/>
-          <w:noProof/>
-          <w:sz w:val="26"/>
-          <w:szCs w:val="26"/>
-        </w:rPr>
-      </w:pPr>
-      <w:r>
-        <w:rPr>
-          <w:rFonts w:asciiTheme="majorBidi" w:hAnsiTheme="majorBidi" w:cstheme="majorBidi"/>
-          <w:b/>
-          <w:noProof/>
-          <w:sz w:val="26"/>
-          <w:szCs w:val="26"/>
-        </w:rPr>
-        <w:t>Giáo Viên Phản Biện</w:t>
-      </w:r>
-    </w:p>
-    <w:p>
-      <w:pPr>
-        <w:tabs>
-          <w:tab w:val="right" w:pos="8789"/>
-        </w:tabs>
-        <w:spacing w:after="240" w:line="360" w:lineRule="auto"/>
-        <w:ind w:right="707" w:firstLine="5490"/>
-        <w:rPr>
-          <w:rFonts w:asciiTheme="majorBidi" w:hAnsiTheme="majorBidi" w:cstheme="majorBidi"/>
-          <w:i/>
-          <w:noProof/>
           <w:szCs w:val="26"/>
         </w:rPr>
         <w:sectPr>
-          <w:headerReference w:type="even" r:id="rId14"/>
-          <w:headerReference w:type="default" r:id="rId15"/>
-          <w:footerReference w:type="even" r:id="rId16"/>
-          <w:footerReference w:type="default" r:id="rId17"/>
-          <w:headerReference w:type="first" r:id="rId18"/>
-          <w:footerReference w:type="first" r:id="rId19"/>
+          <w:headerReference w:type="even" r:id="rId16"/>
+          <w:headerReference w:type="default" r:id="rId17"/>
+          <w:footerReference w:type="even" r:id="rId18"/>
+          <w:footerReference w:type="default" r:id="rId19"/>
+          <w:headerReference w:type="first" r:id="rId20"/>
+          <w:footerReference w:type="first" r:id="rId21"/>
           <w:pgSz w:w="12240" w:h="15840" w:code="1"/>
           <w:pgMar w:top="1138" w:right="1138" w:bottom="1138" w:left="2160" w:header="720" w:footer="720" w:gutter="0"/>
           <w:pgNumType w:fmt="lowerRoman"/>
@@ -3029,7 +2950,6 @@
           <w:szCs w:val="26"/>
         </w:rPr>
       </w:pPr>
-      <w:bookmarkStart w:id="5" w:name="_GoBack"/>
       <w:r>
         <w:rPr>
           <w:rFonts w:asciiTheme="majorBidi" w:hAnsiTheme="majorBidi" w:cstheme="majorBidi"/>
@@ -3041,16 +2961,374 @@
         <w:lastRenderedPageBreak/>
         <w:t>LỜI CẢM ƠN</w:t>
       </w:r>
+    </w:p>
+    <w:p>
+      <w:pPr>
+        <w:spacing w:before="240" w:line="360" w:lineRule="auto"/>
+        <w:jc w:val="both"/>
+        <w:rPr>
+          <w:rFonts w:asciiTheme="majorBidi" w:hAnsiTheme="majorBidi" w:cstheme="majorBidi"/>
+          <w:sz w:val="26"/>
+          <w:szCs w:val="26"/>
+        </w:rPr>
+      </w:pPr>
+      <w:r>
+        <w:rPr>
+          <w:rFonts w:asciiTheme="majorBidi" w:hAnsiTheme="majorBidi" w:cstheme="majorBidi"/>
+          <w:sz w:val="26"/>
+          <w:szCs w:val="26"/>
+        </w:rPr>
+        <w:t xml:space="preserve">  </w:t>
+      </w:r>
+      <w:r>
+        <w:rPr>
+          <w:rFonts w:asciiTheme="majorBidi" w:hAnsiTheme="majorBidi" w:cstheme="majorBidi"/>
+          <w:sz w:val="26"/>
+          <w:szCs w:val="26"/>
+        </w:rPr>
+        <w:t xml:space="preserve">Sự thành công của một sinh viên dù ít hay nhiều luôn đi cùng với một người giảng viên. Nhóm em xin được phép gửi lời cảm ơn chân thành này đến </w:t>
+      </w:r>
+      <w:r>
+        <w:rPr>
+          <w:rFonts w:asciiTheme="majorBidi" w:hAnsiTheme="majorBidi" w:cstheme="majorBidi"/>
+          <w:sz w:val="26"/>
+          <w:szCs w:val="26"/>
+        </w:rPr>
+        <w:t>thầy</w:t>
+      </w:r>
+      <w:r>
+        <w:rPr>
+          <w:rFonts w:asciiTheme="majorBidi" w:hAnsiTheme="majorBidi" w:cstheme="majorBidi"/>
+          <w:sz w:val="26"/>
+          <w:szCs w:val="26"/>
+        </w:rPr>
+        <w:t xml:space="preserve"> </w:t>
+      </w:r>
+      <w:r>
+        <w:rPr>
+          <w:rFonts w:asciiTheme="majorBidi" w:hAnsiTheme="majorBidi" w:cstheme="majorBidi"/>
+          <w:sz w:val="26"/>
+          <w:szCs w:val="26"/>
+        </w:rPr>
+        <w:t>Nguyễn Minh Đạo</w:t>
+      </w:r>
+      <w:r>
+        <w:rPr>
+          <w:rFonts w:asciiTheme="majorBidi" w:hAnsiTheme="majorBidi" w:cstheme="majorBidi"/>
+          <w:sz w:val="26"/>
+          <w:szCs w:val="26"/>
+        </w:rPr>
+        <w:t xml:space="preserve">, người đã trực tiếp hỗ trợ nhóm em trong suốt quá trình định chọn đề tài, hướng dẫn, nhận xét và góp ý cũng như cung cấp những lời khuyên giúp chúng em thực hiện đồ án tốt nhất. Nhờ có những chỉ dẫn của </w:t>
+      </w:r>
+      <w:r>
+        <w:rPr>
+          <w:rFonts w:asciiTheme="majorBidi" w:hAnsiTheme="majorBidi" w:cstheme="majorBidi"/>
+          <w:sz w:val="26"/>
+          <w:szCs w:val="26"/>
+        </w:rPr>
+        <w:t>thầy</w:t>
+      </w:r>
+      <w:r>
+        <w:rPr>
+          <w:rFonts w:asciiTheme="majorBidi" w:hAnsiTheme="majorBidi" w:cstheme="majorBidi"/>
+          <w:sz w:val="26"/>
+          <w:szCs w:val="26"/>
+        </w:rPr>
+        <w:t xml:space="preserve"> đã giúp nhóm em hiểu rõ về kiến thức để thực hiện, các cách trình bày cũng như thực hiện đồ án nên chúng em đã hoàn thành đúng tiến độ cùng với đó là rất nhiều kinh nghiệm được chúng em học hỏi. Một lần nữa, nhóm em xin cảm ơn </w:t>
+      </w:r>
+      <w:r>
+        <w:rPr>
+          <w:rFonts w:asciiTheme="majorBidi" w:hAnsiTheme="majorBidi" w:cstheme="majorBidi"/>
+          <w:sz w:val="26"/>
+          <w:szCs w:val="26"/>
+        </w:rPr>
+        <w:t>thầy</w:t>
+      </w:r>
+      <w:r>
+        <w:rPr>
+          <w:rFonts w:asciiTheme="majorBidi" w:hAnsiTheme="majorBidi" w:cstheme="majorBidi"/>
+          <w:sz w:val="26"/>
+          <w:szCs w:val="26"/>
+        </w:rPr>
+        <w:t>.</w:t>
+      </w:r>
+    </w:p>
+    <w:p>
+      <w:pPr>
+        <w:spacing w:before="240" w:line="360" w:lineRule="auto"/>
+        <w:jc w:val="both"/>
+        <w:rPr>
+          <w:rFonts w:asciiTheme="majorBidi" w:hAnsiTheme="majorBidi" w:cstheme="majorBidi"/>
+          <w:sz w:val="26"/>
+          <w:szCs w:val="26"/>
+        </w:rPr>
+      </w:pPr>
+      <w:r>
+        <w:rPr>
+          <w:rFonts w:asciiTheme="majorBidi" w:hAnsiTheme="majorBidi" w:cstheme="majorBidi"/>
+          <w:sz w:val="26"/>
+          <w:szCs w:val="26"/>
+        </w:rPr>
+        <w:t xml:space="preserve">  Em cũng xin chân thành cảm ơn các quý thầy cô trong khoa Công Nghệ Thông Tin đã giúp đỡ hỗ trợ kiến thức cũng như giải đáp thắc mắc của em. Cùng với đó, em xin được gửi cảm ơn đến các bạn cùng khóa đã cung cấp nhiều thông tin và kiến thức hữu ích giúp cho em hoàn thiện đề tài hơn.</w:t>
+      </w:r>
+    </w:p>
+    <w:p>
+      <w:pPr>
+        <w:spacing w:before="240" w:line="360" w:lineRule="auto"/>
+        <w:jc w:val="both"/>
+        <w:rPr>
+          <w:rFonts w:asciiTheme="majorBidi" w:hAnsiTheme="majorBidi" w:cstheme="majorBidi"/>
+          <w:sz w:val="26"/>
+          <w:szCs w:val="26"/>
+        </w:rPr>
+      </w:pPr>
+      <w:r>
+        <w:rPr>
+          <w:rFonts w:asciiTheme="majorBidi" w:hAnsiTheme="majorBidi" w:cstheme="majorBidi"/>
+          <w:sz w:val="26"/>
+          <w:szCs w:val="26"/>
+        </w:rPr>
+        <w:t xml:space="preserve">  Đồ án được thực hiện trong vòng </w:t>
+      </w:r>
+      <w:r>
+        <w:rPr>
+          <w:rFonts w:asciiTheme="majorBidi" w:hAnsiTheme="majorBidi" w:cstheme="majorBidi"/>
+          <w:sz w:val="26"/>
+          <w:szCs w:val="26"/>
+        </w:rPr>
+        <w:t>ba tháng</w:t>
+      </w:r>
+      <w:r>
+        <w:rPr>
+          <w:rFonts w:asciiTheme="majorBidi" w:hAnsiTheme="majorBidi" w:cstheme="majorBidi"/>
+          <w:sz w:val="26"/>
+          <w:szCs w:val="26"/>
+        </w:rPr>
+        <w:t>, khoảng thời gian cũng vừa đủ để nhóm em hoàn tất được đồ án. Tuy nhiên do nhiều kiến thức mới cũng như thời gian chúng em thực hiện qua từng tuần không phải là tối ưu nhất nên đồ án thực hiện sẽ có nhiều sai sót, đó là điều không thể tránh khỏi. Chúng em rất mong nhận được mọi ý kiến đóng góp qu</w:t>
+      </w:r>
+      <w:r>
+        <w:rPr>
+          <w:rFonts w:asciiTheme="majorBidi" w:hAnsiTheme="majorBidi" w:cstheme="majorBidi"/>
+          <w:sz w:val="26"/>
+          <w:szCs w:val="26"/>
+          <w:rtl/>
+        </w:rPr>
+        <w:t>‎</w:t>
+      </w:r>
+      <w:r>
+        <w:rPr>
+          <w:rFonts w:asciiTheme="majorBidi" w:hAnsiTheme="majorBidi" w:cstheme="majorBidi"/>
+          <w:sz w:val="26"/>
+          <w:szCs w:val="26"/>
+        </w:rPr>
+        <w:t>ý báu của các thầy cô để giúp cho kiến thức của chúng em ngày càng vững chắc hơn. Chúng em xin chân thành cảm ơn.</w:t>
+      </w:r>
+    </w:p>
+    <w:p>
+      <w:pPr>
+        <w:spacing w:line="360" w:lineRule="auto"/>
+        <w:jc w:val="right"/>
+        <w:rPr>
+          <w:rFonts w:asciiTheme="majorBidi" w:hAnsiTheme="majorBidi" w:cstheme="majorBidi"/>
+          <w:b/>
+          <w:sz w:val="26"/>
+          <w:szCs w:val="26"/>
+        </w:rPr>
+      </w:pPr>
+      <w:r>
+        <w:rPr>
+          <w:rFonts w:asciiTheme="majorBidi" w:hAnsiTheme="majorBidi" w:cstheme="majorBidi"/>
+          <w:sz w:val="26"/>
+          <w:szCs w:val="26"/>
+        </w:rPr>
+        <w:t xml:space="preserve">Thành phố Hồ Chí Minh, ngày </w:t>
+      </w:r>
+      <w:r>
+        <w:rPr>
+          <w:rFonts w:asciiTheme="majorBidi" w:hAnsiTheme="majorBidi" w:cstheme="majorBidi"/>
+          <w:sz w:val="26"/>
+          <w:szCs w:val="26"/>
+        </w:rPr>
+        <w:t>8</w:t>
+      </w:r>
+      <w:r>
+        <w:rPr>
+          <w:rFonts w:asciiTheme="majorBidi" w:hAnsiTheme="majorBidi" w:cstheme="majorBidi"/>
+          <w:sz w:val="26"/>
+          <w:szCs w:val="26"/>
+        </w:rPr>
+        <w:t xml:space="preserve"> tháng </w:t>
+      </w:r>
+      <w:r>
+        <w:rPr>
+          <w:rFonts w:asciiTheme="majorBidi" w:hAnsiTheme="majorBidi" w:cstheme="majorBidi"/>
+          <w:sz w:val="26"/>
+          <w:szCs w:val="26"/>
+        </w:rPr>
+        <w:t>12</w:t>
+      </w:r>
+      <w:bookmarkStart w:id="5" w:name="_GoBack"/>
       <w:bookmarkEnd w:id="5"/>
-    </w:p>
-    <w:p>
-      <w:pPr>
-        <w:rPr>
-          <w:rFonts w:asciiTheme="majorBidi" w:hAnsiTheme="majorBidi" w:cstheme="majorBidi"/>
-          <w:sz w:val="26"/>
-          <w:szCs w:val="26"/>
-        </w:rPr>
-      </w:pPr>
+      <w:r>
+        <w:rPr>
+          <w:rFonts w:asciiTheme="majorBidi" w:hAnsiTheme="majorBidi" w:cstheme="majorBidi"/>
+          <w:sz w:val="26"/>
+          <w:szCs w:val="26"/>
+        </w:rPr>
+        <w:t xml:space="preserve"> năm 2019</w:t>
+      </w:r>
+    </w:p>
+    <w:p>
+      <w:pPr>
+        <w:spacing w:line="360" w:lineRule="auto"/>
+        <w:ind w:left="5040" w:firstLine="720"/>
+        <w:rPr>
+          <w:rFonts w:asciiTheme="majorBidi" w:hAnsiTheme="majorBidi" w:cstheme="majorBidi"/>
+          <w:sz w:val="26"/>
+          <w:szCs w:val="26"/>
+        </w:rPr>
+      </w:pPr>
+      <w:r>
+        <w:rPr>
+          <w:rFonts w:asciiTheme="majorBidi" w:hAnsiTheme="majorBidi" w:cstheme="majorBidi"/>
+          <w:sz w:val="26"/>
+          <w:szCs w:val="26"/>
+        </w:rPr>
+        <w:t>Sinh viên thực hiện</w:t>
+      </w:r>
+    </w:p>
+    <w:p>
+      <w:pPr>
+        <w:spacing w:line="360" w:lineRule="auto"/>
+        <w:ind w:left="5040" w:firstLine="720"/>
+        <w:rPr>
+          <w:rFonts w:asciiTheme="majorBidi" w:hAnsiTheme="majorBidi" w:cstheme="majorBidi"/>
+          <w:sz w:val="26"/>
+          <w:szCs w:val="26"/>
+        </w:rPr>
+      </w:pPr>
+      <w:r>
+        <w:rPr>
+          <w:rFonts w:asciiTheme="majorBidi" w:hAnsiTheme="majorBidi" w:cstheme="majorBidi"/>
+          <w:sz w:val="26"/>
+          <w:szCs w:val="26"/>
+        </w:rPr>
+        <w:t>(ký và ghi họ tên)</w:t>
+      </w:r>
+    </w:p>
+    <w:p>
+      <w:pPr>
+        <w:spacing w:line="360" w:lineRule="auto"/>
+        <w:ind w:left="5040" w:firstLine="720"/>
+        <w:jc w:val="right"/>
+        <w:rPr>
+          <w:rFonts w:asciiTheme="majorBidi" w:hAnsiTheme="majorBidi" w:cstheme="majorBidi"/>
+          <w:sz w:val="26"/>
+          <w:szCs w:val="26"/>
+        </w:rPr>
+      </w:pPr>
+    </w:p>
+    <w:p>
+      <w:pPr>
+        <w:spacing w:before="240" w:line="360" w:lineRule="auto"/>
+        <w:jc w:val="both"/>
+        <w:rPr>
+          <w:rFonts w:asciiTheme="majorBidi" w:hAnsiTheme="majorBidi" w:cstheme="majorBidi"/>
+          <w:b/>
+          <w:sz w:val="32"/>
+          <w:szCs w:val="32"/>
+        </w:rPr>
+      </w:pPr>
+      <w:r>
+        <w:rPr>
+          <w:rFonts w:asciiTheme="majorBidi" w:hAnsiTheme="majorBidi" w:cstheme="majorBidi"/>
+          <w:b/>
+          <w:sz w:val="32"/>
+          <w:szCs w:val="32"/>
+        </w:rPr>
+        <w:tab/>
+      </w:r>
+      <w:r>
+        <w:rPr>
+          <w:rFonts w:asciiTheme="majorBidi" w:hAnsiTheme="majorBidi" w:cstheme="majorBidi"/>
+          <w:b/>
+          <w:sz w:val="32"/>
+          <w:szCs w:val="32"/>
+        </w:rPr>
+        <w:tab/>
+      </w:r>
+      <w:r>
+        <w:rPr>
+          <w:rFonts w:asciiTheme="majorBidi" w:hAnsiTheme="majorBidi" w:cstheme="majorBidi"/>
+          <w:b/>
+          <w:sz w:val="32"/>
+          <w:szCs w:val="32"/>
+        </w:rPr>
+        <w:tab/>
+      </w:r>
+      <w:r>
+        <w:rPr>
+          <w:rFonts w:asciiTheme="majorBidi" w:hAnsiTheme="majorBidi" w:cstheme="majorBidi"/>
+          <w:b/>
+          <w:sz w:val="32"/>
+          <w:szCs w:val="32"/>
+        </w:rPr>
+        <w:tab/>
+      </w:r>
+      <w:r>
+        <w:rPr>
+          <w:rFonts w:asciiTheme="majorBidi" w:hAnsiTheme="majorBidi" w:cstheme="majorBidi"/>
+          <w:b/>
+          <w:sz w:val="32"/>
+          <w:szCs w:val="32"/>
+        </w:rPr>
+        <w:tab/>
+      </w:r>
+      <w:r>
+        <w:rPr>
+          <w:rFonts w:asciiTheme="majorBidi" w:hAnsiTheme="majorBidi" w:cstheme="majorBidi"/>
+          <w:b/>
+          <w:sz w:val="32"/>
+          <w:szCs w:val="32"/>
+        </w:rPr>
+        <w:tab/>
+      </w:r>
+      <w:r>
+        <w:rPr>
+          <w:rFonts w:asciiTheme="majorBidi" w:hAnsiTheme="majorBidi" w:cstheme="majorBidi"/>
+          <w:b/>
+          <w:sz w:val="32"/>
+          <w:szCs w:val="32"/>
+        </w:rPr>
+        <w:tab/>
+      </w:r>
+      <w:r>
+        <w:rPr>
+          <w:rFonts w:asciiTheme="majorBidi" w:hAnsiTheme="majorBidi" w:cstheme="majorBidi"/>
+          <w:b/>
+          <w:sz w:val="32"/>
+          <w:szCs w:val="32"/>
+        </w:rPr>
+        <w:tab/>
+      </w:r>
+    </w:p>
+    <w:p>
+      <w:pPr>
+        <w:ind w:left="5040" w:firstLine="720"/>
+        <w:rPr>
+          <w:rFonts w:asciiTheme="majorBidi" w:hAnsiTheme="majorBidi" w:cstheme="majorBidi"/>
+          <w:sz w:val="26"/>
+          <w:szCs w:val="26"/>
+        </w:rPr>
+      </w:pPr>
+      <w:r>
+        <w:rPr>
+          <w:rFonts w:asciiTheme="majorBidi" w:hAnsiTheme="majorBidi" w:cstheme="majorBidi"/>
+          <w:sz w:val="26"/>
+          <w:szCs w:val="26"/>
+        </w:rPr>
+        <w:t>……………………………</w:t>
+      </w:r>
     </w:p>
     <w:p>
       <w:pPr>
@@ -3078,6 +3356,31 @@
     </w:sectPr>
   </w:body>
 </w:document>
+</file>
+
+<file path=word/endnotes.xml><?xml version="1.0" encoding="utf-8"?>
+<w:endnotes xmlns:wpc="http://schemas.microsoft.com/office/word/2010/wordprocessingCanvas" xmlns:cx="http://schemas.microsoft.com/office/drawing/2014/chartex" xmlns:cx1="http://schemas.microsoft.com/office/drawing/2015/9/8/chartex" xmlns:cx2="http://schemas.microsoft.com/office/drawing/2015/10/21/chartex" xmlns:cx3="http://schemas.microsoft.com/office/drawing/2016/5/9/chartex" xmlns:cx4="http://schemas.microsoft.com/office/drawing/2016/5/10/chartex" xmlns:cx5="http://schemas.microsoft.com/office/drawing/2016/5/11/chartex" xmlns:cx6="http://schemas.microsoft.com/office/drawing/2016/5/12/chartex" xmlns:cx7="http://schemas.microsoft.com/office/drawing/2016/5/13/chartex" xmlns:cx8="http://schemas.microsoft.com/office/drawing/2016/5/14/chartex" xmlns:mc="http://schemas.openxmlformats.org/markup-compatibility/2006" xmlns:aink="http://schemas.microsoft.com/office/drawing/2016/ink" xmlns:am3d="http://schemas.microsoft.com/office/drawing/2017/model3d" xmlns:o="urn:schemas-microsoft-com:office:office" xmlns:r="http://schemas.openxmlformats.org/officeDocument/2006/relationships" xmlns:m="http://schemas.openxmlformats.org/officeDocument/2006/math" xmlns:v="urn:schemas-microsoft-com:vml" xmlns:wp14="http://schemas.microsoft.com/office/word/2010/wordprocessingDrawing" xmlns:wp="http://schemas.openxmlformats.org/drawingml/2006/wordprocessingDrawing" xmlns:w10="urn:schemas-microsoft-com:office:word" xmlns:w="http://schemas.openxmlformats.org/wordprocessingml/2006/main" xmlns:w14="http://schemas.microsoft.com/office/word/2010/wordml" xmlns:w15="http://schemas.microsoft.com/office/word/2012/wordml" xmlns:w16cid="http://schemas.microsoft.com/office/word/2016/wordml/cid" xmlns:w16se="http://schemas.microsoft.com/office/word/2015/wordml/symex" xmlns:wpg="http://schemas.microsoft.com/office/word/2010/wordprocessingGroup" xmlns:wpi="http://schemas.microsoft.com/office/word/2010/wordprocessingInk" xmlns:wne="http://schemas.microsoft.com/office/word/2006/wordml" xmlns:wps="http://schemas.microsoft.com/office/word/2010/wordprocessingShape" mc:Ignorable="w14 w15 w16se w16cid wp14">
+  <w:endnote w:type="separator" w:id="-1">
+    <w:p>
+      <w:pPr>
+        <w:spacing w:after="0" w:line="240" w:lineRule="auto"/>
+      </w:pPr>
+      <w:r>
+        <w:separator/>
+      </w:r>
+    </w:p>
+  </w:endnote>
+  <w:endnote w:type="continuationSeparator" w:id="0">
+    <w:p>
+      <w:pPr>
+        <w:spacing w:after="0" w:line="240" w:lineRule="auto"/>
+      </w:pPr>
+      <w:r>
+        <w:continuationSeparator/>
+      </w:r>
+    </w:p>
+  </w:endnote>
+</w:endnotes>
 </file>
 
 <file path=word/footer1.xml><?xml version="1.0" encoding="utf-8"?>
@@ -3106,7 +3409,7 @@
       <mc:AlternateContent>
         <mc:Choice Requires="wps">
           <w:drawing>
-            <wp:anchor distT="0" distB="0" distL="114300" distR="114300" simplePos="0" relativeHeight="251662336" behindDoc="0" locked="0" layoutInCell="1" allowOverlap="1" wp14:anchorId="7D984806" wp14:editId="56101952">
+            <wp:anchor distT="0" distB="0" distL="114300" distR="114300" simplePos="0" relativeHeight="251662336" behindDoc="0" locked="0" layoutInCell="1" allowOverlap="1" wp14:anchorId="14D87CCA" wp14:editId="50381CFC">
               <wp:simplePos x="0" y="0"/>
               <wp:positionH relativeFrom="column">
                 <wp:posOffset>15875</wp:posOffset>
@@ -3266,7 +3569,7 @@
       <mc:AlternateContent>
         <mc:Choice Requires="wps">
           <w:drawing>
-            <wp:anchor distT="0" distB="0" distL="114300" distR="114300" simplePos="0" relativeHeight="251659264" behindDoc="0" locked="0" layoutInCell="1" allowOverlap="1" wp14:anchorId="25851804" wp14:editId="7DF707B3">
+            <wp:anchor distT="0" distB="0" distL="114300" distR="114300" simplePos="0" relativeHeight="251659264" behindDoc="0" locked="0" layoutInCell="1" allowOverlap="1" wp14:anchorId="22621531" wp14:editId="27D3AF20">
               <wp:simplePos x="0" y="0"/>
               <wp:positionH relativeFrom="column">
                 <wp:posOffset>15875</wp:posOffset>
@@ -3400,6 +3703,31 @@
 </w:ftr>
 </file>
 
+<file path=word/footnotes.xml><?xml version="1.0" encoding="utf-8"?>
+<w:footnotes xmlns:wpc="http://schemas.microsoft.com/office/word/2010/wordprocessingCanvas" xmlns:cx="http://schemas.microsoft.com/office/drawing/2014/chartex" xmlns:cx1="http://schemas.microsoft.com/office/drawing/2015/9/8/chartex" xmlns:cx2="http://schemas.microsoft.com/office/drawing/2015/10/21/chartex" xmlns:cx3="http://schemas.microsoft.com/office/drawing/2016/5/9/chartex" xmlns:cx4="http://schemas.microsoft.com/office/drawing/2016/5/10/chartex" xmlns:cx5="http://schemas.microsoft.com/office/drawing/2016/5/11/chartex" xmlns:cx6="http://schemas.microsoft.com/office/drawing/2016/5/12/chartex" xmlns:cx7="http://schemas.microsoft.com/office/drawing/2016/5/13/chartex" xmlns:cx8="http://schemas.microsoft.com/office/drawing/2016/5/14/chartex" xmlns:mc="http://schemas.openxmlformats.org/markup-compatibility/2006" xmlns:aink="http://schemas.microsoft.com/office/drawing/2016/ink" xmlns:am3d="http://schemas.microsoft.com/office/drawing/2017/model3d" xmlns:o="urn:schemas-microsoft-com:office:office" xmlns:r="http://schemas.openxmlformats.org/officeDocument/2006/relationships" xmlns:m="http://schemas.openxmlformats.org/officeDocument/2006/math" xmlns:v="urn:schemas-microsoft-com:vml" xmlns:wp14="http://schemas.microsoft.com/office/word/2010/wordprocessingDrawing" xmlns:wp="http://schemas.openxmlformats.org/drawingml/2006/wordprocessingDrawing" xmlns:w10="urn:schemas-microsoft-com:office:word" xmlns:w="http://schemas.openxmlformats.org/wordprocessingml/2006/main" xmlns:w14="http://schemas.microsoft.com/office/word/2010/wordml" xmlns:w15="http://schemas.microsoft.com/office/word/2012/wordml" xmlns:w16cid="http://schemas.microsoft.com/office/word/2016/wordml/cid" xmlns:w16se="http://schemas.microsoft.com/office/word/2015/wordml/symex" xmlns:wpg="http://schemas.microsoft.com/office/word/2010/wordprocessingGroup" xmlns:wpi="http://schemas.microsoft.com/office/word/2010/wordprocessingInk" xmlns:wne="http://schemas.microsoft.com/office/word/2006/wordml" xmlns:wps="http://schemas.microsoft.com/office/word/2010/wordprocessingShape" mc:Ignorable="w14 w15 w16se w16cid wp14">
+  <w:footnote w:type="separator" w:id="-1">
+    <w:p>
+      <w:pPr>
+        <w:spacing w:after="0" w:line="240" w:lineRule="auto"/>
+      </w:pPr>
+      <w:r>
+        <w:separator/>
+      </w:r>
+    </w:p>
+  </w:footnote>
+  <w:footnote w:type="continuationSeparator" w:id="0">
+    <w:p>
+      <w:pPr>
+        <w:spacing w:after="0" w:line="240" w:lineRule="auto"/>
+      </w:pPr>
+      <w:r>
+        <w:continuationSeparator/>
+      </w:r>
+    </w:p>
+  </w:footnote>
+</w:footnotes>
+</file>
+
 <file path=word/header1.xml><?xml version="1.0" encoding="utf-8"?>
 <w:hdr xmlns:wpc="http://schemas.microsoft.com/office/word/2010/wordprocessingCanvas" xmlns:cx="http://schemas.microsoft.com/office/drawing/2014/chartex" xmlns:cx1="http://schemas.microsoft.com/office/drawing/2015/9/8/chartex" xmlns:cx2="http://schemas.microsoft.com/office/drawing/2015/10/21/chartex" xmlns:cx3="http://schemas.microsoft.com/office/drawing/2016/5/9/chartex" xmlns:cx4="http://schemas.microsoft.com/office/drawing/2016/5/10/chartex" xmlns:cx5="http://schemas.microsoft.com/office/drawing/2016/5/11/chartex" xmlns:cx6="http://schemas.microsoft.com/office/drawing/2016/5/12/chartex" xmlns:cx7="http://schemas.microsoft.com/office/drawing/2016/5/13/chartex" xmlns:cx8="http://schemas.microsoft.com/office/drawing/2016/5/14/chartex" xmlns:mc="http://schemas.openxmlformats.org/markup-compatibility/2006" xmlns:aink="http://schemas.microsoft.com/office/drawing/2016/ink" xmlns:am3d="http://schemas.microsoft.com/office/drawing/2017/model3d" xmlns:o="urn:schemas-microsoft-com:office:office" xmlns:r="http://schemas.openxmlformats.org/officeDocument/2006/relationships" xmlns:m="http://schemas.openxmlformats.org/officeDocument/2006/math" xmlns:v="urn:schemas-microsoft-com:vml" xmlns:wp14="http://schemas.microsoft.com/office/word/2010/wordprocessingDrawing" xmlns:wp="http://schemas.openxmlformats.org/drawingml/2006/wordprocessingDrawing" xmlns:w10="urn:schemas-microsoft-com:office:word" xmlns:w="http://schemas.openxmlformats.org/wordprocessingml/2006/main" xmlns:w14="http://schemas.microsoft.com/office/word/2010/wordml" xmlns:w15="http://schemas.microsoft.com/office/word/2012/wordml" xmlns:w16cid="http://schemas.microsoft.com/office/word/2016/wordml/cid" xmlns:w16se="http://schemas.microsoft.com/office/word/2015/wordml/symex" xmlns:wpg="http://schemas.microsoft.com/office/word/2010/wordprocessingGroup" xmlns:wpi="http://schemas.microsoft.com/office/word/2010/wordprocessingInk" xmlns:wne="http://schemas.microsoft.com/office/word/2006/wordml" xmlns:wps="http://schemas.microsoft.com/office/word/2010/wordprocessingShape" mc:Ignorable="w14 w15 w16se w16cid wp14">
   <w:p>
@@ -3523,7 +3851,7 @@
       <mc:AlternateContent>
         <mc:Choice Requires="wps">
           <w:drawing>
-            <wp:anchor distT="0" distB="0" distL="114300" distR="114300" simplePos="0" relativeHeight="251663360" behindDoc="0" locked="0" layoutInCell="1" allowOverlap="1" wp14:anchorId="3C0EBD74" wp14:editId="1C86E1FC">
+            <wp:anchor distT="0" distB="0" distL="114300" distR="114300" simplePos="0" relativeHeight="251663360" behindDoc="0" locked="0" layoutInCell="1" allowOverlap="1" wp14:anchorId="582FC66F" wp14:editId="3BDC7DF2">
               <wp:simplePos x="0" y="0"/>
               <wp:positionH relativeFrom="column">
                 <wp:posOffset>-12700</wp:posOffset>
@@ -3645,7 +3973,7 @@
       <mc:AlternateContent>
         <mc:Choice Requires="wps">
           <w:drawing>
-            <wp:anchor distT="0" distB="0" distL="114300" distR="114300" simplePos="0" relativeHeight="251660288" behindDoc="0" locked="0" layoutInCell="1" allowOverlap="1" wp14:anchorId="0BEE2039" wp14:editId="4956E467">
+            <wp:anchor distT="0" distB="0" distL="114300" distR="114300" simplePos="0" relativeHeight="251660288" behindDoc="0" locked="0" layoutInCell="1" allowOverlap="1" wp14:anchorId="13BCD3F4" wp14:editId="4E1BFA67">
               <wp:simplePos x="0" y="0"/>
               <wp:positionH relativeFrom="column">
                 <wp:posOffset>-12700</wp:posOffset>
@@ -3882,7 +4210,7 @@
       </w:pPr>
     </w:pPrDefault>
   </w:docDefaults>
-  <w:latentStyles w:defLockedState="0" w:defUIPriority="99" w:defSemiHidden="0" w:defUnhideWhenUsed="0" w:defQFormat="0" w:count="377">
+  <w:latentStyles w:defLockedState="0" w:defUIPriority="99" w:defSemiHidden="0" w:defUnhideWhenUsed="0" w:defQFormat="0" w:count="376">
     <w:lsdException w:name="Normal" w:uiPriority="0" w:qFormat="1"/>
     <w:lsdException w:name="heading 1" w:uiPriority="9" w:qFormat="1"/>
     <w:lsdException w:name="heading 2" w:semiHidden="1" w:uiPriority="9" w:unhideWhenUsed="1" w:qFormat="1"/>
@@ -3988,6 +4316,7 @@
     <w:lsdException w:name="HTML Sample" w:semiHidden="1" w:unhideWhenUsed="1"/>
     <w:lsdException w:name="HTML Typewriter" w:semiHidden="1" w:unhideWhenUsed="1"/>
     <w:lsdException w:name="HTML Variable" w:semiHidden="1" w:unhideWhenUsed="1"/>
+    <w:lsdException w:name="Normal Table" w:semiHidden="1" w:unhideWhenUsed="1"/>
     <w:lsdException w:name="annotation subject" w:semiHidden="1" w:unhideWhenUsed="1"/>
     <w:lsdException w:name="No List" w:semiHidden="1" w:unhideWhenUsed="1"/>
     <w:lsdException w:name="Outline List 1" w:semiHidden="1" w:unhideWhenUsed="1"/>
@@ -4033,9 +4362,11 @@
     <w:lsdException w:name="Table Subtle 1" w:semiHidden="1" w:unhideWhenUsed="1"/>
     <w:lsdException w:name="Table Subtle 2" w:semiHidden="1" w:unhideWhenUsed="1"/>
     <w:lsdException w:name="Table Web 1" w:semiHidden="1" w:unhideWhenUsed="1"/>
+    <w:lsdException w:name="Table Web 2" w:semiHidden="1" w:unhideWhenUsed="1"/>
     <w:lsdException w:name="Table Web 3" w:semiHidden="1" w:unhideWhenUsed="1"/>
     <w:lsdException w:name="Balloon Text" w:semiHidden="1" w:unhideWhenUsed="1"/>
     <w:lsdException w:name="Table Grid" w:uiPriority="39"/>
+    <w:lsdException w:name="Table Theme" w:semiHidden="1" w:unhideWhenUsed="1"/>
     <w:lsdException w:name="Placeholder Text" w:semiHidden="1"/>
     <w:lsdException w:name="No Spacing" w:uiPriority="1" w:qFormat="1"/>
     <w:lsdException w:name="Light Shading" w:uiPriority="60"/>
@@ -4256,7 +4587,6 @@
     <w:lsdException w:name="Hashtag" w:semiHidden="1" w:unhideWhenUsed="1"/>
     <w:lsdException w:name="Unresolved Mention" w:semiHidden="1" w:unhideWhenUsed="1"/>
     <w:lsdException w:name="Smart Link" w:semiHidden="1" w:unhideWhenUsed="1"/>
-    <w:lsdException w:name="Smart Link Error" w:semiHidden="1" w:unhideWhenUsed="1"/>
   </w:latentStyles>
   <w:style w:type="paragraph" w:default="1" w:styleId="Normal">
     <w:name w:val="Normal"/>

</xml_diff>

<commit_message>
Fix bug chức năng quản trị đơn hàng
Cập nhật lại giao diện
</commit_message>
<xml_diff>
--- a/Tool-Document/Document/Report/TLCN.docx
+++ b/Tool-Document/Document/Report/TLCN.docx
@@ -3167,8 +3167,6 @@
         </w:rPr>
         <w:t>12</w:t>
       </w:r>
-      <w:bookmarkStart w:id="5" w:name="_GoBack"/>
-      <w:bookmarkEnd w:id="5"/>
       <w:r>
         <w:rPr>
           <w:rFonts w:asciiTheme="majorBidi" w:hAnsiTheme="majorBidi" w:cstheme="majorBidi"/>
@@ -3347,6 +3345,1192 @@
           <w:szCs w:val="26"/>
         </w:rPr>
       </w:pPr>
+    </w:p>
+    <w:p>
+      <w:pPr>
+        <w:rPr>
+          <w:rFonts w:asciiTheme="majorBidi" w:hAnsiTheme="majorBidi" w:cstheme="majorBidi"/>
+          <w:sz w:val="26"/>
+          <w:szCs w:val="26"/>
+        </w:rPr>
+      </w:pPr>
+    </w:p>
+    <w:p>
+      <w:pPr>
+        <w:rPr>
+          <w:rFonts w:asciiTheme="majorBidi" w:hAnsiTheme="majorBidi" w:cstheme="majorBidi"/>
+          <w:sz w:val="26"/>
+          <w:szCs w:val="26"/>
+        </w:rPr>
+      </w:pPr>
+    </w:p>
+    <w:p>
+      <w:pPr>
+        <w:rPr>
+          <w:rFonts w:asciiTheme="majorBidi" w:hAnsiTheme="majorBidi" w:cstheme="majorBidi"/>
+          <w:sz w:val="26"/>
+          <w:szCs w:val="26"/>
+        </w:rPr>
+      </w:pPr>
+    </w:p>
+    <w:p>
+      <w:pPr>
+        <w:rPr>
+          <w:rFonts w:asciiTheme="majorBidi" w:hAnsiTheme="majorBidi" w:cstheme="majorBidi"/>
+          <w:sz w:val="26"/>
+          <w:szCs w:val="26"/>
+        </w:rPr>
+      </w:pPr>
+    </w:p>
+    <w:p>
+      <w:pPr>
+        <w:rPr>
+          <w:rFonts w:asciiTheme="majorBidi" w:hAnsiTheme="majorBidi" w:cstheme="majorBidi"/>
+          <w:sz w:val="26"/>
+          <w:szCs w:val="26"/>
+        </w:rPr>
+      </w:pPr>
+    </w:p>
+    <w:p>
+      <w:pPr>
+        <w:rPr>
+          <w:rFonts w:asciiTheme="majorBidi" w:hAnsiTheme="majorBidi" w:cstheme="majorBidi"/>
+          <w:sz w:val="26"/>
+          <w:szCs w:val="26"/>
+        </w:rPr>
+      </w:pPr>
+    </w:p>
+    <w:p>
+      <w:pPr>
+        <w:rPr>
+          <w:rFonts w:asciiTheme="majorBidi" w:hAnsiTheme="majorBidi" w:cstheme="majorBidi"/>
+          <w:sz w:val="26"/>
+          <w:szCs w:val="26"/>
+        </w:rPr>
+      </w:pPr>
+    </w:p>
+    <w:p>
+      <w:pPr>
+        <w:rPr>
+          <w:rFonts w:asciiTheme="majorBidi" w:hAnsiTheme="majorBidi" w:cstheme="majorBidi"/>
+          <w:sz w:val="26"/>
+          <w:szCs w:val="26"/>
+        </w:rPr>
+      </w:pPr>
+    </w:p>
+    <w:p>
+      <w:pPr>
+        <w:rPr>
+          <w:rFonts w:asciiTheme="majorBidi" w:hAnsiTheme="majorBidi" w:cstheme="majorBidi"/>
+          <w:sz w:val="26"/>
+          <w:szCs w:val="26"/>
+        </w:rPr>
+      </w:pPr>
+    </w:p>
+    <w:p>
+      <w:pPr>
+        <w:rPr>
+          <w:rFonts w:asciiTheme="majorBidi" w:hAnsiTheme="majorBidi" w:cstheme="majorBidi"/>
+          <w:sz w:val="26"/>
+          <w:szCs w:val="26"/>
+        </w:rPr>
+      </w:pPr>
+    </w:p>
+    <w:p>
+      <w:pPr>
+        <w:rPr>
+          <w:rFonts w:asciiTheme="majorBidi" w:hAnsiTheme="majorBidi" w:cstheme="majorBidi"/>
+          <w:sz w:val="26"/>
+          <w:szCs w:val="26"/>
+        </w:rPr>
+      </w:pPr>
+    </w:p>
+    <w:p>
+      <w:pPr>
+        <w:rPr>
+          <w:rFonts w:asciiTheme="majorBidi" w:hAnsiTheme="majorBidi" w:cstheme="majorBidi"/>
+          <w:sz w:val="26"/>
+          <w:szCs w:val="26"/>
+        </w:rPr>
+      </w:pPr>
+    </w:p>
+    <w:p>
+      <w:pPr>
+        <w:rPr>
+          <w:rFonts w:asciiTheme="majorBidi" w:hAnsiTheme="majorBidi" w:cstheme="majorBidi"/>
+          <w:sz w:val="26"/>
+          <w:szCs w:val="26"/>
+        </w:rPr>
+      </w:pPr>
+    </w:p>
+    <w:p>
+      <w:pPr>
+        <w:rPr>
+          <w:rFonts w:asciiTheme="majorBidi" w:hAnsiTheme="majorBidi" w:cstheme="majorBidi"/>
+          <w:sz w:val="26"/>
+          <w:szCs w:val="26"/>
+        </w:rPr>
+      </w:pPr>
+    </w:p>
+    <w:p>
+      <w:pPr>
+        <w:rPr>
+          <w:rFonts w:asciiTheme="majorBidi" w:hAnsiTheme="majorBidi" w:cstheme="majorBidi"/>
+          <w:sz w:val="26"/>
+          <w:szCs w:val="26"/>
+        </w:rPr>
+      </w:pPr>
+    </w:p>
+    <w:p>
+      <w:pPr>
+        <w:rPr>
+          <w:rFonts w:asciiTheme="majorBidi" w:hAnsiTheme="majorBidi" w:cstheme="majorBidi"/>
+          <w:sz w:val="26"/>
+          <w:szCs w:val="26"/>
+        </w:rPr>
+      </w:pPr>
+    </w:p>
+    <w:p>
+      <w:pPr>
+        <w:rPr>
+          <w:rFonts w:asciiTheme="majorBidi" w:hAnsiTheme="majorBidi" w:cstheme="majorBidi"/>
+          <w:sz w:val="26"/>
+          <w:szCs w:val="26"/>
+        </w:rPr>
+      </w:pPr>
+    </w:p>
+    <w:p>
+      <w:pPr>
+        <w:rPr>
+          <w:rFonts w:asciiTheme="majorBidi" w:hAnsiTheme="majorBidi" w:cstheme="majorBidi"/>
+          <w:sz w:val="26"/>
+          <w:szCs w:val="26"/>
+        </w:rPr>
+      </w:pPr>
+    </w:p>
+    <w:p>
+      <w:pPr>
+        <w:rPr>
+          <w:rFonts w:asciiTheme="majorBidi" w:hAnsiTheme="majorBidi" w:cstheme="majorBidi"/>
+          <w:sz w:val="26"/>
+          <w:szCs w:val="26"/>
+        </w:rPr>
+      </w:pPr>
+    </w:p>
+    <w:p>
+      <w:pPr>
+        <w:rPr>
+          <w:rFonts w:asciiTheme="majorBidi" w:hAnsiTheme="majorBidi" w:cstheme="majorBidi"/>
+          <w:sz w:val="26"/>
+          <w:szCs w:val="26"/>
+        </w:rPr>
+      </w:pPr>
+    </w:p>
+    <w:p>
+      <w:pPr>
+        <w:rPr>
+          <w:rFonts w:asciiTheme="majorBidi" w:hAnsiTheme="majorBidi" w:cstheme="majorBidi"/>
+          <w:sz w:val="26"/>
+          <w:szCs w:val="26"/>
+        </w:rPr>
+      </w:pPr>
+    </w:p>
+    <w:p>
+      <w:pPr>
+        <w:rPr>
+          <w:rFonts w:asciiTheme="majorBidi" w:hAnsiTheme="majorBidi" w:cstheme="majorBidi"/>
+          <w:sz w:val="26"/>
+          <w:szCs w:val="26"/>
+        </w:rPr>
+      </w:pPr>
+    </w:p>
+    <w:p>
+      <w:pPr>
+        <w:rPr>
+          <w:rFonts w:asciiTheme="majorBidi" w:hAnsiTheme="majorBidi" w:cstheme="majorBidi"/>
+          <w:sz w:val="26"/>
+          <w:szCs w:val="26"/>
+        </w:rPr>
+      </w:pPr>
+    </w:p>
+    <w:p>
+      <w:pPr>
+        <w:rPr>
+          <w:rFonts w:asciiTheme="majorBidi" w:hAnsiTheme="majorBidi" w:cstheme="majorBidi"/>
+          <w:sz w:val="26"/>
+          <w:szCs w:val="26"/>
+        </w:rPr>
+      </w:pPr>
+    </w:p>
+    <w:p>
+      <w:pPr>
+        <w:rPr>
+          <w:rFonts w:asciiTheme="majorBidi" w:hAnsiTheme="majorBidi" w:cstheme="majorBidi"/>
+          <w:sz w:val="26"/>
+          <w:szCs w:val="26"/>
+        </w:rPr>
+      </w:pPr>
+    </w:p>
+    <w:p>
+      <w:pPr>
+        <w:rPr>
+          <w:rFonts w:asciiTheme="majorBidi" w:hAnsiTheme="majorBidi" w:cstheme="majorBidi"/>
+          <w:sz w:val="26"/>
+          <w:szCs w:val="26"/>
+        </w:rPr>
+      </w:pPr>
+    </w:p>
+    <w:p>
+      <w:pPr>
+        <w:rPr>
+          <w:rFonts w:asciiTheme="majorBidi" w:hAnsiTheme="majorBidi" w:cstheme="majorBidi"/>
+          <w:sz w:val="26"/>
+          <w:szCs w:val="26"/>
+        </w:rPr>
+      </w:pPr>
+    </w:p>
+    <w:p>
+      <w:pPr>
+        <w:rPr>
+          <w:rFonts w:asciiTheme="majorBidi" w:hAnsiTheme="majorBidi" w:cstheme="majorBidi"/>
+          <w:sz w:val="26"/>
+          <w:szCs w:val="26"/>
+        </w:rPr>
+      </w:pPr>
+    </w:p>
+    <w:p>
+      <w:pPr>
+        <w:rPr>
+          <w:rFonts w:asciiTheme="majorBidi" w:hAnsiTheme="majorBidi" w:cstheme="majorBidi"/>
+          <w:sz w:val="26"/>
+          <w:szCs w:val="26"/>
+        </w:rPr>
+      </w:pPr>
+    </w:p>
+    <w:p>
+      <w:pPr>
+        <w:rPr>
+          <w:rFonts w:asciiTheme="majorBidi" w:hAnsiTheme="majorBidi" w:cstheme="majorBidi"/>
+          <w:sz w:val="26"/>
+          <w:szCs w:val="26"/>
+        </w:rPr>
+      </w:pPr>
+    </w:p>
+    <w:p>
+      <w:pPr>
+        <w:rPr>
+          <w:rFonts w:asciiTheme="majorBidi" w:hAnsiTheme="majorBidi" w:cstheme="majorBidi"/>
+          <w:sz w:val="26"/>
+          <w:szCs w:val="26"/>
+        </w:rPr>
+      </w:pPr>
+    </w:p>
+    <w:p>
+      <w:pPr>
+        <w:rPr>
+          <w:rFonts w:asciiTheme="majorBidi" w:hAnsiTheme="majorBidi" w:cstheme="majorBidi"/>
+          <w:sz w:val="26"/>
+          <w:szCs w:val="26"/>
+        </w:rPr>
+      </w:pPr>
+    </w:p>
+    <w:p>
+      <w:pPr>
+        <w:rPr>
+          <w:rFonts w:asciiTheme="majorBidi" w:hAnsiTheme="majorBidi" w:cstheme="majorBidi"/>
+          <w:sz w:val="26"/>
+          <w:szCs w:val="26"/>
+        </w:rPr>
+      </w:pPr>
+    </w:p>
+    <w:p>
+      <w:pPr>
+        <w:rPr>
+          <w:rFonts w:asciiTheme="majorBidi" w:hAnsiTheme="majorBidi" w:cstheme="majorBidi"/>
+          <w:sz w:val="26"/>
+          <w:szCs w:val="26"/>
+        </w:rPr>
+      </w:pPr>
+    </w:p>
+    <w:p>
+      <w:pPr>
+        <w:rPr>
+          <w:rFonts w:asciiTheme="majorBidi" w:hAnsiTheme="majorBidi" w:cstheme="majorBidi"/>
+          <w:sz w:val="26"/>
+          <w:szCs w:val="26"/>
+        </w:rPr>
+      </w:pPr>
+    </w:p>
+    <w:p>
+      <w:pPr>
+        <w:rPr>
+          <w:rFonts w:asciiTheme="majorBidi" w:hAnsiTheme="majorBidi" w:cstheme="majorBidi"/>
+          <w:sz w:val="26"/>
+          <w:szCs w:val="26"/>
+        </w:rPr>
+      </w:pPr>
+    </w:p>
+    <w:p>
+      <w:pPr>
+        <w:rPr>
+          <w:rFonts w:asciiTheme="majorBidi" w:hAnsiTheme="majorBidi" w:cstheme="majorBidi"/>
+          <w:sz w:val="26"/>
+          <w:szCs w:val="26"/>
+        </w:rPr>
+      </w:pPr>
+    </w:p>
+    <w:p>
+      <w:pPr>
+        <w:rPr>
+          <w:rFonts w:asciiTheme="majorBidi" w:hAnsiTheme="majorBidi" w:cstheme="majorBidi"/>
+          <w:sz w:val="26"/>
+          <w:szCs w:val="26"/>
+        </w:rPr>
+      </w:pPr>
+    </w:p>
+    <w:p>
+      <w:pPr>
+        <w:rPr>
+          <w:rFonts w:asciiTheme="majorBidi" w:hAnsiTheme="majorBidi" w:cstheme="majorBidi"/>
+          <w:sz w:val="26"/>
+          <w:szCs w:val="26"/>
+        </w:rPr>
+      </w:pPr>
+    </w:p>
+    <w:p>
+      <w:pPr>
+        <w:rPr>
+          <w:rFonts w:asciiTheme="majorBidi" w:hAnsiTheme="majorBidi" w:cstheme="majorBidi"/>
+          <w:sz w:val="26"/>
+          <w:szCs w:val="26"/>
+        </w:rPr>
+      </w:pPr>
+    </w:p>
+    <w:p>
+      <w:pPr>
+        <w:rPr>
+          <w:rFonts w:asciiTheme="majorBidi" w:hAnsiTheme="majorBidi" w:cstheme="majorBidi"/>
+          <w:sz w:val="26"/>
+          <w:szCs w:val="26"/>
+        </w:rPr>
+      </w:pPr>
+    </w:p>
+    <w:p>
+      <w:pPr>
+        <w:rPr>
+          <w:rFonts w:asciiTheme="majorBidi" w:hAnsiTheme="majorBidi" w:cstheme="majorBidi"/>
+          <w:sz w:val="26"/>
+          <w:szCs w:val="26"/>
+        </w:rPr>
+      </w:pPr>
+    </w:p>
+    <w:p>
+      <w:pPr>
+        <w:rPr>
+          <w:rFonts w:asciiTheme="majorBidi" w:hAnsiTheme="majorBidi" w:cstheme="majorBidi"/>
+          <w:sz w:val="26"/>
+          <w:szCs w:val="26"/>
+        </w:rPr>
+      </w:pPr>
+    </w:p>
+    <w:p>
+      <w:pPr>
+        <w:rPr>
+          <w:rFonts w:asciiTheme="majorBidi" w:hAnsiTheme="majorBidi" w:cstheme="majorBidi"/>
+          <w:sz w:val="26"/>
+          <w:szCs w:val="26"/>
+        </w:rPr>
+      </w:pPr>
+    </w:p>
+    <w:p>
+      <w:pPr>
+        <w:rPr>
+          <w:rFonts w:asciiTheme="majorBidi" w:hAnsiTheme="majorBidi" w:cstheme="majorBidi"/>
+          <w:sz w:val="26"/>
+          <w:szCs w:val="26"/>
+        </w:rPr>
+      </w:pPr>
+    </w:p>
+    <w:p>
+      <w:pPr>
+        <w:rPr>
+          <w:rFonts w:asciiTheme="majorBidi" w:hAnsiTheme="majorBidi" w:cstheme="majorBidi"/>
+          <w:sz w:val="26"/>
+          <w:szCs w:val="26"/>
+        </w:rPr>
+      </w:pPr>
+    </w:p>
+    <w:p>
+      <w:pPr>
+        <w:rPr>
+          <w:rFonts w:asciiTheme="majorBidi" w:hAnsiTheme="majorBidi" w:cstheme="majorBidi"/>
+          <w:sz w:val="26"/>
+          <w:szCs w:val="26"/>
+        </w:rPr>
+      </w:pPr>
+    </w:p>
+    <w:p>
+      <w:pPr>
+        <w:rPr>
+          <w:rFonts w:asciiTheme="majorBidi" w:hAnsiTheme="majorBidi" w:cstheme="majorBidi"/>
+          <w:sz w:val="26"/>
+          <w:szCs w:val="26"/>
+        </w:rPr>
+      </w:pPr>
+    </w:p>
+    <w:p>
+      <w:pPr>
+        <w:rPr>
+          <w:rFonts w:asciiTheme="majorBidi" w:hAnsiTheme="majorBidi" w:cstheme="majorBidi"/>
+          <w:sz w:val="26"/>
+          <w:szCs w:val="26"/>
+        </w:rPr>
+      </w:pPr>
+    </w:p>
+    <w:p>
+      <w:pPr>
+        <w:rPr>
+          <w:rFonts w:asciiTheme="majorBidi" w:hAnsiTheme="majorBidi" w:cstheme="majorBidi"/>
+          <w:sz w:val="26"/>
+          <w:szCs w:val="26"/>
+        </w:rPr>
+      </w:pPr>
+    </w:p>
+    <w:p>
+      <w:pPr>
+        <w:rPr>
+          <w:rFonts w:asciiTheme="majorBidi" w:hAnsiTheme="majorBidi" w:cstheme="majorBidi"/>
+          <w:sz w:val="26"/>
+          <w:szCs w:val="26"/>
+        </w:rPr>
+      </w:pPr>
+    </w:p>
+    <w:p>
+      <w:pPr>
+        <w:rPr>
+          <w:rFonts w:asciiTheme="majorBidi" w:hAnsiTheme="majorBidi" w:cstheme="majorBidi"/>
+          <w:sz w:val="26"/>
+          <w:szCs w:val="26"/>
+        </w:rPr>
+      </w:pPr>
+    </w:p>
+    <w:p>
+      <w:pPr>
+        <w:rPr>
+          <w:rFonts w:asciiTheme="majorBidi" w:hAnsiTheme="majorBidi" w:cstheme="majorBidi"/>
+          <w:sz w:val="26"/>
+          <w:szCs w:val="26"/>
+        </w:rPr>
+      </w:pPr>
+    </w:p>
+    <w:p>
+      <w:pPr>
+        <w:rPr>
+          <w:rFonts w:asciiTheme="majorBidi" w:hAnsiTheme="majorBidi" w:cstheme="majorBidi"/>
+          <w:sz w:val="26"/>
+          <w:szCs w:val="26"/>
+        </w:rPr>
+      </w:pPr>
+    </w:p>
+    <w:p>
+      <w:pPr>
+        <w:rPr>
+          <w:rFonts w:asciiTheme="majorBidi" w:hAnsiTheme="majorBidi" w:cstheme="majorBidi"/>
+          <w:sz w:val="26"/>
+          <w:szCs w:val="26"/>
+        </w:rPr>
+      </w:pPr>
+    </w:p>
+    <w:p>
+      <w:pPr>
+        <w:rPr>
+          <w:rFonts w:asciiTheme="majorBidi" w:hAnsiTheme="majorBidi" w:cstheme="majorBidi"/>
+          <w:sz w:val="26"/>
+          <w:szCs w:val="26"/>
+        </w:rPr>
+      </w:pPr>
+    </w:p>
+    <w:p>
+      <w:pPr>
+        <w:rPr>
+          <w:rFonts w:asciiTheme="majorBidi" w:hAnsiTheme="majorBidi" w:cstheme="majorBidi"/>
+          <w:sz w:val="26"/>
+          <w:szCs w:val="26"/>
+        </w:rPr>
+      </w:pPr>
+    </w:p>
+    <w:p>
+      <w:pPr>
+        <w:rPr>
+          <w:rFonts w:asciiTheme="majorBidi" w:hAnsiTheme="majorBidi" w:cstheme="majorBidi"/>
+          <w:sz w:val="26"/>
+          <w:szCs w:val="26"/>
+        </w:rPr>
+      </w:pPr>
+    </w:p>
+    <w:p>
+      <w:pPr>
+        <w:rPr>
+          <w:rFonts w:asciiTheme="majorBidi" w:hAnsiTheme="majorBidi" w:cstheme="majorBidi"/>
+          <w:sz w:val="26"/>
+          <w:szCs w:val="26"/>
+        </w:rPr>
+      </w:pPr>
+    </w:p>
+    <w:p>
+      <w:pPr>
+        <w:rPr>
+          <w:rFonts w:asciiTheme="majorBidi" w:hAnsiTheme="majorBidi" w:cstheme="majorBidi"/>
+          <w:sz w:val="26"/>
+          <w:szCs w:val="26"/>
+        </w:rPr>
+      </w:pPr>
+    </w:p>
+    <w:p>
+      <w:pPr>
+        <w:rPr>
+          <w:rFonts w:asciiTheme="majorBidi" w:hAnsiTheme="majorBidi" w:cstheme="majorBidi"/>
+          <w:sz w:val="26"/>
+          <w:szCs w:val="26"/>
+        </w:rPr>
+      </w:pPr>
+    </w:p>
+    <w:p>
+      <w:pPr>
+        <w:rPr>
+          <w:rFonts w:asciiTheme="majorBidi" w:hAnsiTheme="majorBidi" w:cstheme="majorBidi"/>
+          <w:sz w:val="26"/>
+          <w:szCs w:val="26"/>
+        </w:rPr>
+      </w:pPr>
+    </w:p>
+    <w:p>
+      <w:pPr>
+        <w:rPr>
+          <w:rFonts w:asciiTheme="majorBidi" w:hAnsiTheme="majorBidi" w:cstheme="majorBidi"/>
+          <w:sz w:val="26"/>
+          <w:szCs w:val="26"/>
+        </w:rPr>
+      </w:pPr>
+    </w:p>
+    <w:p>
+      <w:pPr>
+        <w:rPr>
+          <w:rFonts w:asciiTheme="majorBidi" w:hAnsiTheme="majorBidi" w:cstheme="majorBidi"/>
+          <w:sz w:val="26"/>
+          <w:szCs w:val="26"/>
+        </w:rPr>
+      </w:pPr>
+    </w:p>
+    <w:p>
+      <w:pPr>
+        <w:rPr>
+          <w:rFonts w:asciiTheme="majorBidi" w:hAnsiTheme="majorBidi" w:cstheme="majorBidi"/>
+          <w:sz w:val="26"/>
+          <w:szCs w:val="26"/>
+        </w:rPr>
+      </w:pPr>
+    </w:p>
+    <w:p>
+      <w:pPr>
+        <w:rPr>
+          <w:rFonts w:asciiTheme="majorBidi" w:hAnsiTheme="majorBidi" w:cstheme="majorBidi"/>
+          <w:sz w:val="26"/>
+          <w:szCs w:val="26"/>
+        </w:rPr>
+      </w:pPr>
+    </w:p>
+    <w:p>
+      <w:pPr>
+        <w:rPr>
+          <w:rFonts w:asciiTheme="majorBidi" w:hAnsiTheme="majorBidi" w:cstheme="majorBidi"/>
+          <w:sz w:val="26"/>
+          <w:szCs w:val="26"/>
+        </w:rPr>
+      </w:pPr>
+    </w:p>
+    <w:p>
+      <w:pPr>
+        <w:rPr>
+          <w:rFonts w:asciiTheme="majorBidi" w:hAnsiTheme="majorBidi" w:cstheme="majorBidi"/>
+          <w:sz w:val="26"/>
+          <w:szCs w:val="26"/>
+        </w:rPr>
+      </w:pPr>
+    </w:p>
+    <w:p>
+      <w:pPr>
+        <w:rPr>
+          <w:rFonts w:asciiTheme="majorBidi" w:hAnsiTheme="majorBidi" w:cstheme="majorBidi"/>
+          <w:sz w:val="26"/>
+          <w:szCs w:val="26"/>
+        </w:rPr>
+      </w:pPr>
+    </w:p>
+    <w:p>
+      <w:pPr>
+        <w:rPr>
+          <w:rFonts w:asciiTheme="majorBidi" w:hAnsiTheme="majorBidi" w:cstheme="majorBidi"/>
+          <w:sz w:val="26"/>
+          <w:szCs w:val="26"/>
+        </w:rPr>
+      </w:pPr>
+    </w:p>
+    <w:p>
+      <w:pPr>
+        <w:rPr>
+          <w:rFonts w:asciiTheme="majorBidi" w:hAnsiTheme="majorBidi" w:cstheme="majorBidi"/>
+          <w:sz w:val="26"/>
+          <w:szCs w:val="26"/>
+        </w:rPr>
+      </w:pPr>
+    </w:p>
+    <w:p>
+      <w:pPr>
+        <w:rPr>
+          <w:rFonts w:asciiTheme="majorBidi" w:hAnsiTheme="majorBidi" w:cstheme="majorBidi"/>
+          <w:sz w:val="26"/>
+          <w:szCs w:val="26"/>
+        </w:rPr>
+      </w:pPr>
+    </w:p>
+    <w:p>
+      <w:pPr>
+        <w:rPr>
+          <w:rFonts w:asciiTheme="majorBidi" w:hAnsiTheme="majorBidi" w:cstheme="majorBidi"/>
+          <w:sz w:val="26"/>
+          <w:szCs w:val="26"/>
+        </w:rPr>
+      </w:pPr>
+    </w:p>
+    <w:p>
+      <w:pPr>
+        <w:rPr>
+          <w:rFonts w:asciiTheme="majorBidi" w:hAnsiTheme="majorBidi" w:cstheme="majorBidi"/>
+          <w:sz w:val="26"/>
+          <w:szCs w:val="26"/>
+        </w:rPr>
+      </w:pPr>
+    </w:p>
+    <w:p>
+      <w:pPr>
+        <w:rPr>
+          <w:rFonts w:asciiTheme="majorBidi" w:hAnsiTheme="majorBidi" w:cstheme="majorBidi"/>
+          <w:sz w:val="26"/>
+          <w:szCs w:val="26"/>
+        </w:rPr>
+      </w:pPr>
+    </w:p>
+    <w:p>
+      <w:pPr>
+        <w:rPr>
+          <w:rFonts w:asciiTheme="majorBidi" w:hAnsiTheme="majorBidi" w:cstheme="majorBidi"/>
+          <w:sz w:val="26"/>
+          <w:szCs w:val="26"/>
+        </w:rPr>
+      </w:pPr>
+    </w:p>
+    <w:p>
+      <w:pPr>
+        <w:rPr>
+          <w:rFonts w:asciiTheme="majorBidi" w:hAnsiTheme="majorBidi" w:cstheme="majorBidi"/>
+          <w:sz w:val="26"/>
+          <w:szCs w:val="26"/>
+        </w:rPr>
+      </w:pPr>
+    </w:p>
+    <w:p>
+      <w:pPr>
+        <w:rPr>
+          <w:rFonts w:asciiTheme="majorBidi" w:hAnsiTheme="majorBidi" w:cstheme="majorBidi"/>
+          <w:sz w:val="26"/>
+          <w:szCs w:val="26"/>
+        </w:rPr>
+      </w:pPr>
+    </w:p>
+    <w:p>
+      <w:pPr>
+        <w:rPr>
+          <w:rFonts w:asciiTheme="majorBidi" w:hAnsiTheme="majorBidi" w:cstheme="majorBidi"/>
+          <w:sz w:val="26"/>
+          <w:szCs w:val="26"/>
+        </w:rPr>
+      </w:pPr>
+    </w:p>
+    <w:p>
+      <w:pPr>
+        <w:rPr>
+          <w:rFonts w:asciiTheme="majorBidi" w:hAnsiTheme="majorBidi" w:cstheme="majorBidi"/>
+          <w:sz w:val="26"/>
+          <w:szCs w:val="26"/>
+        </w:rPr>
+      </w:pPr>
+    </w:p>
+    <w:p>
+      <w:pPr>
+        <w:spacing w:line="360" w:lineRule="auto"/>
+        <w:jc w:val="center"/>
+        <w:rPr>
+          <w:rFonts w:asciiTheme="majorBidi" w:hAnsiTheme="majorBidi" w:cstheme="majorBidi"/>
+          <w:b/>
+          <w:bCs/>
+          <w:sz w:val="26"/>
+          <w:szCs w:val="26"/>
+        </w:rPr>
+      </w:pPr>
+      <w:r>
+        <w:rPr>
+          <w:rFonts w:asciiTheme="majorBidi" w:hAnsiTheme="majorBidi" w:cstheme="majorBidi"/>
+          <w:b/>
+          <w:bCs/>
+          <w:sz w:val="36"/>
+          <w:szCs w:val="36"/>
+        </w:rPr>
+        <w:lastRenderedPageBreak/>
+        <w:t>CHƯƠNG 1: GIỚI THIỆU</w:t>
+      </w:r>
+    </w:p>
+    <w:p>
+      <w:pPr>
+        <w:pStyle w:val="ListParagraph"/>
+        <w:numPr>
+          <w:ilvl w:val="1"/>
+          <w:numId w:val="2"/>
+        </w:numPr>
+        <w:spacing w:line="360" w:lineRule="auto"/>
+        <w:jc w:val="both"/>
+        <w:rPr>
+          <w:rFonts w:asciiTheme="majorBidi" w:hAnsiTheme="majorBidi" w:cstheme="majorBidi"/>
+          <w:b/>
+          <w:bCs/>
+          <w:i/>
+          <w:iCs/>
+          <w:sz w:val="26"/>
+          <w:szCs w:val="26"/>
+        </w:rPr>
+      </w:pPr>
+      <w:r>
+        <w:rPr>
+          <w:rFonts w:asciiTheme="majorBidi" w:hAnsiTheme="majorBidi" w:cstheme="majorBidi"/>
+          <w:b/>
+          <w:bCs/>
+          <w:i/>
+          <w:iCs/>
+          <w:sz w:val="32"/>
+          <w:szCs w:val="32"/>
+        </w:rPr>
+        <w:t>Giới thiệu đề tài</w:t>
+      </w:r>
+    </w:p>
+    <w:p>
+      <w:pPr>
+        <w:pStyle w:val="ListParagraph"/>
+        <w:numPr>
+          <w:ilvl w:val="0"/>
+          <w:numId w:val="3"/>
+        </w:numPr>
+        <w:spacing w:line="360" w:lineRule="auto"/>
+        <w:jc w:val="both"/>
+        <w:rPr>
+          <w:rFonts w:asciiTheme="majorBidi" w:hAnsiTheme="majorBidi" w:cstheme="majorBidi"/>
+          <w:sz w:val="26"/>
+          <w:szCs w:val="26"/>
+        </w:rPr>
+      </w:pPr>
+      <w:r>
+        <w:rPr>
+          <w:rFonts w:asciiTheme="majorBidi" w:hAnsiTheme="majorBidi" w:cstheme="majorBidi"/>
+          <w:sz w:val="26"/>
+          <w:szCs w:val="26"/>
+        </w:rPr>
+        <w:t>Sách</w:t>
+      </w:r>
+      <w:r>
+        <w:rPr>
+          <w:rFonts w:asciiTheme="majorBidi" w:hAnsiTheme="majorBidi" w:cstheme="majorBidi"/>
+          <w:sz w:val="26"/>
+          <w:szCs w:val="26"/>
+        </w:rPr>
+        <w:t xml:space="preserve"> là một vật</w:t>
+      </w:r>
+      <w:r>
+        <w:rPr>
+          <w:rFonts w:asciiTheme="majorBidi" w:hAnsiTheme="majorBidi" w:cstheme="majorBidi"/>
+          <w:sz w:val="26"/>
+          <w:szCs w:val="26"/>
+        </w:rPr>
+        <w:t xml:space="preserve"> chứa đựng các giá trị văn hóa tinh thần</w:t>
+      </w:r>
+      <w:r>
+        <w:rPr>
+          <w:rFonts w:asciiTheme="majorBidi" w:hAnsiTheme="majorBidi" w:cstheme="majorBidi"/>
+          <w:sz w:val="26"/>
+          <w:szCs w:val="26"/>
+        </w:rPr>
+        <w:t>, thông tin và nguồn sống của nhân loại</w:t>
+      </w:r>
+      <w:r>
+        <w:rPr>
+          <w:rFonts w:asciiTheme="majorBidi" w:hAnsiTheme="majorBidi" w:cstheme="majorBidi"/>
+          <w:sz w:val="26"/>
+          <w:szCs w:val="26"/>
+        </w:rPr>
+        <w:t>. Sách đã có từ rất lâu đời, từ thời kì cổ đại, trải qua nhiều mốc thời gian và lịch sử</w:t>
+      </w:r>
+      <w:r>
+        <w:rPr>
+          <w:rFonts w:asciiTheme="majorBidi" w:hAnsiTheme="majorBidi" w:cstheme="majorBidi"/>
+          <w:sz w:val="26"/>
+          <w:szCs w:val="26"/>
+        </w:rPr>
+        <w:t>, nó vẫn luôn giữ được giá trị cốt lõi đó</w:t>
+      </w:r>
+      <w:r>
+        <w:rPr>
+          <w:rFonts w:asciiTheme="majorBidi" w:hAnsiTheme="majorBidi" w:cstheme="majorBidi"/>
+          <w:sz w:val="26"/>
+          <w:szCs w:val="26"/>
+        </w:rPr>
+        <w:t xml:space="preserve">. Theo </w:t>
+      </w:r>
+      <w:r>
+        <w:rPr>
+          <w:rFonts w:asciiTheme="majorBidi" w:hAnsiTheme="majorBidi" w:cstheme="majorBidi"/>
+          <w:sz w:val="26"/>
+          <w:szCs w:val="26"/>
+        </w:rPr>
+        <w:t>Google ước tính, tới năm 2010 đã có xấp xỉ 130 triệu tựa sách khác nhau đã được xuất bản</w:t>
+      </w:r>
+      <w:r>
+        <w:rPr>
+          <w:rFonts w:asciiTheme="majorBidi" w:hAnsiTheme="majorBidi" w:cstheme="majorBidi"/>
+          <w:sz w:val="26"/>
+          <w:szCs w:val="26"/>
+        </w:rPr>
+        <w:t xml:space="preserve"> và cho tới hiện tại nhu cầu </w:t>
+      </w:r>
+      <w:r>
+        <w:rPr>
+          <w:rFonts w:asciiTheme="majorBidi" w:hAnsiTheme="majorBidi" w:cstheme="majorBidi"/>
+          <w:sz w:val="26"/>
+          <w:szCs w:val="26"/>
+        </w:rPr>
+        <w:t xml:space="preserve">của con người về sách vẫn </w:t>
+      </w:r>
+      <w:r>
+        <w:rPr>
+          <w:rFonts w:asciiTheme="majorBidi" w:hAnsiTheme="majorBidi" w:cstheme="majorBidi"/>
+          <w:sz w:val="26"/>
+          <w:szCs w:val="26"/>
+        </w:rPr>
+        <w:t>luôn tồn tại.</w:t>
+      </w:r>
+    </w:p>
+    <w:p>
+      <w:pPr>
+        <w:pStyle w:val="ListParagraph"/>
+        <w:numPr>
+          <w:ilvl w:val="0"/>
+          <w:numId w:val="3"/>
+        </w:numPr>
+        <w:spacing w:line="360" w:lineRule="auto"/>
+        <w:jc w:val="both"/>
+        <w:rPr>
+          <w:rFonts w:asciiTheme="majorBidi" w:hAnsiTheme="majorBidi" w:cstheme="majorBidi"/>
+          <w:sz w:val="26"/>
+          <w:szCs w:val="26"/>
+        </w:rPr>
+      </w:pPr>
+      <w:r>
+        <w:rPr>
+          <w:rFonts w:asciiTheme="majorBidi" w:hAnsiTheme="majorBidi" w:cstheme="majorBidi"/>
+          <w:sz w:val="26"/>
+          <w:szCs w:val="26"/>
+        </w:rPr>
+        <w:t>Ngày nay việc đọc sách vẫn vô cùng quan trọng nên việc mua sách là</w:t>
+      </w:r>
+      <w:r>
+        <w:rPr>
+          <w:rFonts w:asciiTheme="majorBidi" w:hAnsiTheme="majorBidi" w:cstheme="majorBidi"/>
+          <w:sz w:val="26"/>
+          <w:szCs w:val="26"/>
+        </w:rPr>
+        <w:t xml:space="preserve"> một điều</w:t>
+      </w:r>
+      <w:r>
+        <w:rPr>
+          <w:rFonts w:asciiTheme="majorBidi" w:hAnsiTheme="majorBidi" w:cstheme="majorBidi"/>
+          <w:sz w:val="26"/>
+          <w:szCs w:val="26"/>
+        </w:rPr>
+        <w:t xml:space="preserve"> hoàn toàn thiết yếu</w:t>
+      </w:r>
+      <w:r>
+        <w:rPr>
+          <w:rFonts w:asciiTheme="majorBidi" w:hAnsiTheme="majorBidi" w:cstheme="majorBidi"/>
+          <w:sz w:val="26"/>
+          <w:szCs w:val="26"/>
+        </w:rPr>
+        <w:t xml:space="preserve">, </w:t>
+      </w:r>
+      <w:r>
+        <w:rPr>
+          <w:rFonts w:asciiTheme="majorBidi" w:hAnsiTheme="majorBidi" w:cstheme="majorBidi"/>
+          <w:sz w:val="26"/>
+          <w:szCs w:val="26"/>
+        </w:rPr>
+        <w:t>rất nhiều cửa hàng sách đã ra đời trong suốt chiều dài lịch sử</w:t>
+      </w:r>
+      <w:r>
+        <w:rPr>
+          <w:rFonts w:asciiTheme="majorBidi" w:hAnsiTheme="majorBidi" w:cstheme="majorBidi"/>
+          <w:sz w:val="26"/>
+          <w:szCs w:val="26"/>
+        </w:rPr>
+        <w:t xml:space="preserve"> và số lượng sách bán ra là một con số khổng lồ</w:t>
+      </w:r>
+      <w:r>
+        <w:rPr>
+          <w:rFonts w:asciiTheme="majorBidi" w:hAnsiTheme="majorBidi" w:cstheme="majorBidi"/>
+          <w:sz w:val="26"/>
+          <w:szCs w:val="26"/>
+        </w:rPr>
+        <w:t>. Tuy nhiên với sự phát triển của công nghệ, đặc biệt là các website thì nhu cầu mua sách qua mạng (online)</w:t>
+      </w:r>
+      <w:r>
+        <w:rPr>
+          <w:rFonts w:asciiTheme="majorBidi" w:hAnsiTheme="majorBidi" w:cstheme="majorBidi"/>
+          <w:sz w:val="26"/>
+          <w:szCs w:val="26"/>
+        </w:rPr>
+        <w:t xml:space="preserve"> dần</w:t>
+      </w:r>
+      <w:r>
+        <w:rPr>
+          <w:rFonts w:asciiTheme="majorBidi" w:hAnsiTheme="majorBidi" w:cstheme="majorBidi"/>
+          <w:sz w:val="26"/>
+          <w:szCs w:val="26"/>
+        </w:rPr>
+        <w:t xml:space="preserve"> trở nên phổ biến. Mỗi người</w:t>
+      </w:r>
+      <w:r>
+        <w:rPr>
+          <w:rFonts w:asciiTheme="majorBidi" w:hAnsiTheme="majorBidi" w:cstheme="majorBidi"/>
+          <w:sz w:val="26"/>
+          <w:szCs w:val="26"/>
+        </w:rPr>
+        <w:t xml:space="preserve"> chúng ta</w:t>
+      </w:r>
+      <w:r>
+        <w:rPr>
+          <w:rFonts w:asciiTheme="majorBidi" w:hAnsiTheme="majorBidi" w:cstheme="majorBidi"/>
+          <w:sz w:val="26"/>
+          <w:szCs w:val="26"/>
+        </w:rPr>
+        <w:t xml:space="preserve"> đều muốn mua sách một cách dễ dàng, thuận tiện nhất và các trang web bán sách online chính là giải pháp h</w:t>
+      </w:r>
+      <w:r>
+        <w:rPr>
+          <w:rFonts w:asciiTheme="majorBidi" w:hAnsiTheme="majorBidi" w:cstheme="majorBidi"/>
+          <w:sz w:val="26"/>
+          <w:szCs w:val="26"/>
+        </w:rPr>
+        <w:t>ữu</w:t>
+      </w:r>
+      <w:r>
+        <w:rPr>
+          <w:rFonts w:asciiTheme="majorBidi" w:hAnsiTheme="majorBidi" w:cstheme="majorBidi"/>
+          <w:sz w:val="26"/>
+          <w:szCs w:val="26"/>
+        </w:rPr>
+        <w:t xml:space="preserve"> hiệu </w:t>
+      </w:r>
+      <w:r>
+        <w:rPr>
+          <w:rFonts w:asciiTheme="majorBidi" w:hAnsiTheme="majorBidi" w:cstheme="majorBidi"/>
+          <w:sz w:val="26"/>
+          <w:szCs w:val="26"/>
+        </w:rPr>
+        <w:t>giải quyết vấn đề này</w:t>
+      </w:r>
+      <w:r>
+        <w:rPr>
+          <w:rFonts w:asciiTheme="majorBidi" w:hAnsiTheme="majorBidi" w:cstheme="majorBidi"/>
+          <w:sz w:val="26"/>
+          <w:szCs w:val="26"/>
+        </w:rPr>
+        <w:t>.</w:t>
+      </w:r>
+    </w:p>
+    <w:p>
+      <w:pPr>
+        <w:pStyle w:val="ListParagraph"/>
+        <w:numPr>
+          <w:ilvl w:val="0"/>
+          <w:numId w:val="3"/>
+        </w:numPr>
+        <w:spacing w:line="360" w:lineRule="auto"/>
+        <w:rPr>
+          <w:rFonts w:asciiTheme="majorBidi" w:hAnsiTheme="majorBidi" w:cstheme="majorBidi"/>
+          <w:sz w:val="26"/>
+          <w:szCs w:val="26"/>
+        </w:rPr>
+      </w:pPr>
+      <w:r>
+        <w:rPr>
+          <w:rFonts w:asciiTheme="majorBidi" w:hAnsiTheme="majorBidi" w:cstheme="majorBidi"/>
+          <w:sz w:val="26"/>
+          <w:szCs w:val="26"/>
+        </w:rPr>
+        <w:t>Thời đại ngày nay thì các trang web bán sách ngày càng phát triển, không những tốt, uy tín mà các trang web này có tích hợp</w:t>
+      </w:r>
+      <w:r>
+        <w:rPr>
+          <w:rFonts w:asciiTheme="majorBidi" w:hAnsiTheme="majorBidi" w:cstheme="majorBidi"/>
+          <w:sz w:val="26"/>
+          <w:szCs w:val="26"/>
+        </w:rPr>
+        <w:t xml:space="preserve"> nhiều</w:t>
+      </w:r>
+      <w:r>
+        <w:rPr>
+          <w:rFonts w:asciiTheme="majorBidi" w:hAnsiTheme="majorBidi" w:cstheme="majorBidi"/>
+          <w:sz w:val="26"/>
+          <w:szCs w:val="26"/>
+        </w:rPr>
+        <w:t xml:space="preserve"> hệ thống hỗ trợ nhằm giúp hỗ trợ cho người mua một cách tốt hơn, hỗ trợ trong việc chọn mua sách, giảm thiểu thời gian người mua phải tìm lựa hay tra cứu thông tin trên một trang web với dữ liệu rộng lớn như sách.</w:t>
+      </w:r>
+    </w:p>
+    <w:p>
+      <w:pPr>
+        <w:pStyle w:val="ListParagraph"/>
+        <w:numPr>
+          <w:ilvl w:val="0"/>
+          <w:numId w:val="3"/>
+        </w:numPr>
+        <w:spacing w:line="360" w:lineRule="auto"/>
+        <w:jc w:val="both"/>
+        <w:rPr>
+          <w:rFonts w:asciiTheme="majorBidi" w:hAnsiTheme="majorBidi" w:cstheme="majorBidi"/>
+          <w:sz w:val="26"/>
+          <w:szCs w:val="26"/>
+        </w:rPr>
+      </w:pPr>
+      <w:r>
+        <w:rPr>
+          <w:rFonts w:asciiTheme="majorBidi" w:hAnsiTheme="majorBidi" w:cstheme="majorBidi"/>
+          <w:sz w:val="26"/>
+          <w:szCs w:val="26"/>
+        </w:rPr>
+        <w:t xml:space="preserve">Trên thế giới có vô số những trang web bán sách uy tín và chất lượng như: Amazon, </w:t>
+      </w:r>
+      <w:r>
+        <w:rPr>
+          <w:rFonts w:asciiTheme="majorBidi" w:hAnsiTheme="majorBidi" w:cstheme="majorBidi"/>
+          <w:sz w:val="26"/>
+          <w:szCs w:val="26"/>
+        </w:rPr>
+        <w:t>Chegg</w:t>
+      </w:r>
+      <w:r>
+        <w:rPr>
+          <w:rFonts w:asciiTheme="majorBidi" w:hAnsiTheme="majorBidi" w:cstheme="majorBidi"/>
+          <w:sz w:val="26"/>
+          <w:szCs w:val="26"/>
+        </w:rPr>
+        <w:t xml:space="preserve">, </w:t>
+      </w:r>
+      <w:r>
+        <w:rPr>
+          <w:rFonts w:asciiTheme="majorBidi" w:hAnsiTheme="majorBidi" w:cstheme="majorBidi"/>
+          <w:sz w:val="26"/>
+          <w:szCs w:val="26"/>
+        </w:rPr>
+        <w:t>Alibris</w:t>
+      </w:r>
+      <w:r>
+        <w:rPr>
+          <w:rFonts w:asciiTheme="majorBidi" w:hAnsiTheme="majorBidi" w:cstheme="majorBidi"/>
+          <w:sz w:val="26"/>
+          <w:szCs w:val="26"/>
+        </w:rPr>
+        <w:t xml:space="preserve">, </w:t>
+      </w:r>
+      <w:r>
+        <w:rPr>
+          <w:rFonts w:asciiTheme="majorBidi" w:hAnsiTheme="majorBidi" w:cstheme="majorBidi"/>
+          <w:sz w:val="26"/>
+          <w:szCs w:val="26"/>
+        </w:rPr>
+        <w:t>Waterstones</w:t>
+      </w:r>
+      <w:r>
+        <w:rPr>
+          <w:rFonts w:asciiTheme="majorBidi" w:hAnsiTheme="majorBidi" w:cstheme="majorBidi"/>
+          <w:sz w:val="26"/>
+          <w:szCs w:val="26"/>
+        </w:rPr>
+        <w:t>,… đó là các trang web đã có chỗ đứng vững mạnh. Tuy nhiên ở Việt Nam thì cũng không thua kém</w:t>
+      </w:r>
+      <w:r>
+        <w:rPr>
+          <w:rFonts w:asciiTheme="majorBidi" w:hAnsiTheme="majorBidi" w:cstheme="majorBidi"/>
+          <w:sz w:val="26"/>
+          <w:szCs w:val="26"/>
+        </w:rPr>
+        <w:t xml:space="preserve"> quá</w:t>
+      </w:r>
+      <w:r>
+        <w:rPr>
+          <w:rFonts w:asciiTheme="majorBidi" w:hAnsiTheme="majorBidi" w:cstheme="majorBidi"/>
+          <w:sz w:val="26"/>
+          <w:szCs w:val="26"/>
+        </w:rPr>
+        <w:t xml:space="preserve"> nhiều, chúng ta cũng có nhiều trang web bán sách ấn tượng như: Tiki, Fahasa, Adayroi, Bookbuy,…</w:t>
+      </w:r>
+    </w:p>
+    <w:p>
+      <w:pPr>
+        <w:pStyle w:val="ListParagraph"/>
+        <w:numPr>
+          <w:ilvl w:val="1"/>
+          <w:numId w:val="2"/>
+        </w:numPr>
+        <w:spacing w:line="360" w:lineRule="auto"/>
+        <w:rPr>
+          <w:rFonts w:asciiTheme="majorBidi" w:hAnsiTheme="majorBidi" w:cstheme="majorBidi"/>
+          <w:b/>
+          <w:bCs/>
+          <w:i/>
+          <w:iCs/>
+          <w:sz w:val="26"/>
+          <w:szCs w:val="26"/>
+        </w:rPr>
+      </w:pPr>
+      <w:r>
+        <w:rPr>
+          <w:rFonts w:asciiTheme="majorBidi" w:hAnsiTheme="majorBidi" w:cstheme="majorBidi"/>
+          <w:b/>
+          <w:bCs/>
+          <w:i/>
+          <w:iCs/>
+          <w:sz w:val="32"/>
+          <w:szCs w:val="32"/>
+        </w:rPr>
+        <w:t>Mục tiêu đề tài</w:t>
+      </w:r>
+    </w:p>
+    <w:p>
+      <w:pPr>
+        <w:spacing w:line="360" w:lineRule="auto"/>
+        <w:rPr>
+          <w:rFonts w:asciiTheme="majorBidi" w:hAnsiTheme="majorBidi" w:cstheme="majorBidi"/>
+          <w:sz w:val="26"/>
+          <w:szCs w:val="26"/>
+        </w:rPr>
+      </w:pPr>
+      <w:bookmarkStart w:id="5" w:name="_GoBack"/>
+      <w:bookmarkEnd w:id="5"/>
     </w:p>
     <w:sectPr>
       <w:pgSz w:w="12240" w:h="15840"/>
@@ -4075,16 +5259,16 @@
 <file path=word/numbering.xml><?xml version="1.0" encoding="utf-8"?>
 <w:numbering xmlns:wpc="http://schemas.microsoft.com/office/word/2010/wordprocessingCanvas" xmlns:cx="http://schemas.microsoft.com/office/drawing/2014/chartex" xmlns:cx1="http://schemas.microsoft.com/office/drawing/2015/9/8/chartex" xmlns:cx2="http://schemas.microsoft.com/office/drawing/2015/10/21/chartex" xmlns:cx3="http://schemas.microsoft.com/office/drawing/2016/5/9/chartex" xmlns:cx4="http://schemas.microsoft.com/office/drawing/2016/5/10/chartex" xmlns:cx5="http://schemas.microsoft.com/office/drawing/2016/5/11/chartex" xmlns:cx6="http://schemas.microsoft.com/office/drawing/2016/5/12/chartex" xmlns:cx7="http://schemas.microsoft.com/office/drawing/2016/5/13/chartex" xmlns:cx8="http://schemas.microsoft.com/office/drawing/2016/5/14/chartex" xmlns:mc="http://schemas.openxmlformats.org/markup-compatibility/2006" xmlns:aink="http://schemas.microsoft.com/office/drawing/2016/ink" xmlns:am3d="http://schemas.microsoft.com/office/drawing/2017/model3d" xmlns:o="urn:schemas-microsoft-com:office:office" xmlns:r="http://schemas.openxmlformats.org/officeDocument/2006/relationships" xmlns:m="http://schemas.openxmlformats.org/officeDocument/2006/math" xmlns:v="urn:schemas-microsoft-com:vml" xmlns:wp14="http://schemas.microsoft.com/office/word/2010/wordprocessingDrawing" xmlns:wp="http://schemas.openxmlformats.org/drawingml/2006/wordprocessingDrawing" xmlns:w10="urn:schemas-microsoft-com:office:word" xmlns:w="http://schemas.openxmlformats.org/wordprocessingml/2006/main" xmlns:w14="http://schemas.microsoft.com/office/word/2010/wordml" xmlns:w15="http://schemas.microsoft.com/office/word/2012/wordml" xmlns:w16cid="http://schemas.microsoft.com/office/word/2016/wordml/cid" xmlns:w16se="http://schemas.microsoft.com/office/word/2015/wordml/symex" xmlns:wpg="http://schemas.microsoft.com/office/word/2010/wordprocessingGroup" xmlns:wpi="http://schemas.microsoft.com/office/word/2010/wordprocessingInk" xmlns:wne="http://schemas.microsoft.com/office/word/2006/wordml" xmlns:wps="http://schemas.microsoft.com/office/word/2010/wordprocessingShape" mc:Ignorable="w14 w15 w16se w16cid wp14">
   <w:abstractNum w:abstractNumId="0" w15:restartNumberingAfterBreak="0">
-    <w:nsid w:val="189130F4"/>
+    <w:nsid w:val="00D5140A"/>
     <w:multiLevelType w:val="hybridMultilevel"/>
-    <w:tmpl w:val="88D8400C"/>
+    <w:tmpl w:val="D278D390"/>
     <w:lvl w:ilvl="0" w:tplc="5B46E97E">
       <w:start w:val="2"/>
       <w:numFmt w:val="bullet"/>
       <w:lvlText w:val="-"/>
       <w:lvlJc w:val="left"/>
       <w:pPr>
-        <w:ind w:left="630" w:hanging="360"/>
+        <w:ind w:left="720" w:hanging="360"/>
       </w:pPr>
       <w:rPr>
         <w:rFonts w:ascii="Times New Roman" w:eastAsia="Times New Roman" w:hAnsi="Times New Roman" w:cs="Times New Roman" w:hint="default"/>
@@ -4096,7 +5280,7 @@
       <w:lvlText w:val="o"/>
       <w:lvlJc w:val="left"/>
       <w:pPr>
-        <w:ind w:left="1350" w:hanging="360"/>
+        <w:ind w:left="1440" w:hanging="360"/>
       </w:pPr>
       <w:rPr>
         <w:rFonts w:ascii="Courier New" w:hAnsi="Courier New" w:cs="Courier New" w:hint="default"/>
@@ -4108,7 +5292,7 @@
       <w:lvlText w:val=""/>
       <w:lvlJc w:val="left"/>
       <w:pPr>
-        <w:ind w:left="2070" w:hanging="360"/>
+        <w:ind w:left="2160" w:hanging="360"/>
       </w:pPr>
       <w:rPr>
         <w:rFonts w:ascii="Wingdings" w:hAnsi="Wingdings" w:hint="default"/>
@@ -4120,7 +5304,7 @@
       <w:lvlText w:val=""/>
       <w:lvlJc w:val="left"/>
       <w:pPr>
-        <w:ind w:left="2790" w:hanging="360"/>
+        <w:ind w:left="2880" w:hanging="360"/>
       </w:pPr>
       <w:rPr>
         <w:rFonts w:ascii="Symbol" w:hAnsi="Symbol" w:hint="default"/>
@@ -4132,7 +5316,7 @@
       <w:lvlText w:val="o"/>
       <w:lvlJc w:val="left"/>
       <w:pPr>
-        <w:ind w:left="3510" w:hanging="360"/>
+        <w:ind w:left="3600" w:hanging="360"/>
       </w:pPr>
       <w:rPr>
         <w:rFonts w:ascii="Courier New" w:hAnsi="Courier New" w:cs="Courier New" w:hint="default"/>
@@ -4144,7 +5328,7 @@
       <w:lvlText w:val=""/>
       <w:lvlJc w:val="left"/>
       <w:pPr>
-        <w:ind w:left="4230" w:hanging="360"/>
+        <w:ind w:left="4320" w:hanging="360"/>
       </w:pPr>
       <w:rPr>
         <w:rFonts w:ascii="Wingdings" w:hAnsi="Wingdings" w:hint="default"/>
@@ -4156,7 +5340,7 @@
       <w:lvlText w:val=""/>
       <w:lvlJc w:val="left"/>
       <w:pPr>
-        <w:ind w:left="4950" w:hanging="360"/>
+        <w:ind w:left="5040" w:hanging="360"/>
       </w:pPr>
       <w:rPr>
         <w:rFonts w:ascii="Symbol" w:hAnsi="Symbol" w:hint="default"/>
@@ -4168,7 +5352,7 @@
       <w:lvlText w:val="o"/>
       <w:lvlJc w:val="left"/>
       <w:pPr>
-        <w:ind w:left="5670" w:hanging="360"/>
+        <w:ind w:left="5760" w:hanging="360"/>
       </w:pPr>
       <w:rPr>
         <w:rFonts w:ascii="Courier New" w:hAnsi="Courier New" w:cs="Courier New" w:hint="default"/>
@@ -4180,7 +5364,438 @@
       <w:lvlText w:val=""/>
       <w:lvlJc w:val="left"/>
       <w:pPr>
+        <w:ind w:left="6480" w:hanging="360"/>
+      </w:pPr>
+      <w:rPr>
+        <w:rFonts w:ascii="Wingdings" w:hAnsi="Wingdings" w:hint="default"/>
+      </w:rPr>
+    </w:lvl>
+  </w:abstractNum>
+  <w:abstractNum w:abstractNumId="1" w15:restartNumberingAfterBreak="0">
+    <w:nsid w:val="012A63C0"/>
+    <w:multiLevelType w:val="hybridMultilevel"/>
+    <w:tmpl w:val="7608B148"/>
+    <w:lvl w:ilvl="0" w:tplc="5862164A">
+      <w:start w:val="1"/>
+      <w:numFmt w:val="decimal"/>
+      <w:lvlText w:val="%1."/>
+      <w:lvlJc w:val="left"/>
+      <w:pPr>
+        <w:ind w:left="1440" w:hanging="360"/>
+      </w:pPr>
+      <w:rPr>
+        <w:rFonts w:hint="default"/>
+        <w:sz w:val="28"/>
+      </w:rPr>
+    </w:lvl>
+    <w:lvl w:ilvl="1" w:tplc="04090019" w:tentative="1">
+      <w:start w:val="1"/>
+      <w:numFmt w:val="lowerLetter"/>
+      <w:lvlText w:val="%2."/>
+      <w:lvlJc w:val="left"/>
+      <w:pPr>
+        <w:ind w:left="2160" w:hanging="360"/>
+      </w:pPr>
+    </w:lvl>
+    <w:lvl w:ilvl="2" w:tplc="0409001B" w:tentative="1">
+      <w:start w:val="1"/>
+      <w:numFmt w:val="lowerRoman"/>
+      <w:lvlText w:val="%3."/>
+      <w:lvlJc w:val="right"/>
+      <w:pPr>
+        <w:ind w:left="2880" w:hanging="180"/>
+      </w:pPr>
+    </w:lvl>
+    <w:lvl w:ilvl="3" w:tplc="0409000F" w:tentative="1">
+      <w:start w:val="1"/>
+      <w:numFmt w:val="decimal"/>
+      <w:lvlText w:val="%4."/>
+      <w:lvlJc w:val="left"/>
+      <w:pPr>
+        <w:ind w:left="3600" w:hanging="360"/>
+      </w:pPr>
+    </w:lvl>
+    <w:lvl w:ilvl="4" w:tplc="04090019" w:tentative="1">
+      <w:start w:val="1"/>
+      <w:numFmt w:val="lowerLetter"/>
+      <w:lvlText w:val="%5."/>
+      <w:lvlJc w:val="left"/>
+      <w:pPr>
+        <w:ind w:left="4320" w:hanging="360"/>
+      </w:pPr>
+    </w:lvl>
+    <w:lvl w:ilvl="5" w:tplc="0409001B" w:tentative="1">
+      <w:start w:val="1"/>
+      <w:numFmt w:val="lowerRoman"/>
+      <w:lvlText w:val="%6."/>
+      <w:lvlJc w:val="right"/>
+      <w:pPr>
+        <w:ind w:left="5040" w:hanging="180"/>
+      </w:pPr>
+    </w:lvl>
+    <w:lvl w:ilvl="6" w:tplc="0409000F" w:tentative="1">
+      <w:start w:val="1"/>
+      <w:numFmt w:val="decimal"/>
+      <w:lvlText w:val="%7."/>
+      <w:lvlJc w:val="left"/>
+      <w:pPr>
+        <w:ind w:left="5760" w:hanging="360"/>
+      </w:pPr>
+    </w:lvl>
+    <w:lvl w:ilvl="7" w:tplc="04090019" w:tentative="1">
+      <w:start w:val="1"/>
+      <w:numFmt w:val="lowerLetter"/>
+      <w:lvlText w:val="%8."/>
+      <w:lvlJc w:val="left"/>
+      <w:pPr>
+        <w:ind w:left="6480" w:hanging="360"/>
+      </w:pPr>
+    </w:lvl>
+    <w:lvl w:ilvl="8" w:tplc="0409001B" w:tentative="1">
+      <w:start w:val="1"/>
+      <w:numFmt w:val="lowerRoman"/>
+      <w:lvlText w:val="%9."/>
+      <w:lvlJc w:val="right"/>
+      <w:pPr>
+        <w:ind w:left="7200" w:hanging="180"/>
+      </w:pPr>
+    </w:lvl>
+  </w:abstractNum>
+  <w:abstractNum w:abstractNumId="2" w15:restartNumberingAfterBreak="0">
+    <w:nsid w:val="189130F4"/>
+    <w:multiLevelType w:val="hybridMultilevel"/>
+    <w:tmpl w:val="88D8400C"/>
+    <w:lvl w:ilvl="0" w:tplc="5B46E97E">
+      <w:start w:val="2"/>
+      <w:numFmt w:val="bullet"/>
+      <w:lvlText w:val="-"/>
+      <w:lvlJc w:val="left"/>
+      <w:pPr>
+        <w:ind w:left="630" w:hanging="360"/>
+      </w:pPr>
+      <w:rPr>
+        <w:rFonts w:ascii="Times New Roman" w:eastAsia="Times New Roman" w:hAnsi="Times New Roman" w:cs="Times New Roman" w:hint="default"/>
+      </w:rPr>
+    </w:lvl>
+    <w:lvl w:ilvl="1" w:tplc="04090003" w:tentative="1">
+      <w:start w:val="1"/>
+      <w:numFmt w:val="bullet"/>
+      <w:lvlText w:val="o"/>
+      <w:lvlJc w:val="left"/>
+      <w:pPr>
+        <w:ind w:left="1350" w:hanging="360"/>
+      </w:pPr>
+      <w:rPr>
+        <w:rFonts w:ascii="Courier New" w:hAnsi="Courier New" w:cs="Courier New" w:hint="default"/>
+      </w:rPr>
+    </w:lvl>
+    <w:lvl w:ilvl="2" w:tplc="04090005" w:tentative="1">
+      <w:start w:val="1"/>
+      <w:numFmt w:val="bullet"/>
+      <w:lvlText w:val=""/>
+      <w:lvlJc w:val="left"/>
+      <w:pPr>
+        <w:ind w:left="2070" w:hanging="360"/>
+      </w:pPr>
+      <w:rPr>
+        <w:rFonts w:ascii="Wingdings" w:hAnsi="Wingdings" w:hint="default"/>
+      </w:rPr>
+    </w:lvl>
+    <w:lvl w:ilvl="3" w:tplc="04090001" w:tentative="1">
+      <w:start w:val="1"/>
+      <w:numFmt w:val="bullet"/>
+      <w:lvlText w:val=""/>
+      <w:lvlJc w:val="left"/>
+      <w:pPr>
+        <w:ind w:left="2790" w:hanging="360"/>
+      </w:pPr>
+      <w:rPr>
+        <w:rFonts w:ascii="Symbol" w:hAnsi="Symbol" w:hint="default"/>
+      </w:rPr>
+    </w:lvl>
+    <w:lvl w:ilvl="4" w:tplc="04090003" w:tentative="1">
+      <w:start w:val="1"/>
+      <w:numFmt w:val="bullet"/>
+      <w:lvlText w:val="o"/>
+      <w:lvlJc w:val="left"/>
+      <w:pPr>
+        <w:ind w:left="3510" w:hanging="360"/>
+      </w:pPr>
+      <w:rPr>
+        <w:rFonts w:ascii="Courier New" w:hAnsi="Courier New" w:cs="Courier New" w:hint="default"/>
+      </w:rPr>
+    </w:lvl>
+    <w:lvl w:ilvl="5" w:tplc="04090005" w:tentative="1">
+      <w:start w:val="1"/>
+      <w:numFmt w:val="bullet"/>
+      <w:lvlText w:val=""/>
+      <w:lvlJc w:val="left"/>
+      <w:pPr>
+        <w:ind w:left="4230" w:hanging="360"/>
+      </w:pPr>
+      <w:rPr>
+        <w:rFonts w:ascii="Wingdings" w:hAnsi="Wingdings" w:hint="default"/>
+      </w:rPr>
+    </w:lvl>
+    <w:lvl w:ilvl="6" w:tplc="04090001" w:tentative="1">
+      <w:start w:val="1"/>
+      <w:numFmt w:val="bullet"/>
+      <w:lvlText w:val=""/>
+      <w:lvlJc w:val="left"/>
+      <w:pPr>
+        <w:ind w:left="4950" w:hanging="360"/>
+      </w:pPr>
+      <w:rPr>
+        <w:rFonts w:ascii="Symbol" w:hAnsi="Symbol" w:hint="default"/>
+      </w:rPr>
+    </w:lvl>
+    <w:lvl w:ilvl="7" w:tplc="04090003" w:tentative="1">
+      <w:start w:val="1"/>
+      <w:numFmt w:val="bullet"/>
+      <w:lvlText w:val="o"/>
+      <w:lvlJc w:val="left"/>
+      <w:pPr>
+        <w:ind w:left="5670" w:hanging="360"/>
+      </w:pPr>
+      <w:rPr>
+        <w:rFonts w:ascii="Courier New" w:hAnsi="Courier New" w:cs="Courier New" w:hint="default"/>
+      </w:rPr>
+    </w:lvl>
+    <w:lvl w:ilvl="8" w:tplc="04090005" w:tentative="1">
+      <w:start w:val="1"/>
+      <w:numFmt w:val="bullet"/>
+      <w:lvlText w:val=""/>
+      <w:lvlJc w:val="left"/>
+      <w:pPr>
         <w:ind w:left="6390" w:hanging="360"/>
+      </w:pPr>
+      <w:rPr>
+        <w:rFonts w:ascii="Wingdings" w:hAnsi="Wingdings" w:hint="default"/>
+      </w:rPr>
+    </w:lvl>
+  </w:abstractNum>
+  <w:abstractNum w:abstractNumId="3" w15:restartNumberingAfterBreak="0">
+    <w:nsid w:val="1AF54F56"/>
+    <w:multiLevelType w:val="multilevel"/>
+    <w:tmpl w:val="16703798"/>
+    <w:lvl w:ilvl="0">
+      <w:start w:val="1"/>
+      <w:numFmt w:val="decimal"/>
+      <w:lvlText w:val="%1."/>
+      <w:lvlJc w:val="left"/>
+      <w:pPr>
+        <w:ind w:left="390" w:hanging="390"/>
+      </w:pPr>
+      <w:rPr>
+        <w:rFonts w:hint="default"/>
+      </w:rPr>
+    </w:lvl>
+    <w:lvl w:ilvl="1">
+      <w:start w:val="1"/>
+      <w:numFmt w:val="decimal"/>
+      <w:lvlText w:val="%1.%2."/>
+      <w:lvlJc w:val="left"/>
+      <w:pPr>
+        <w:ind w:left="720" w:hanging="720"/>
+      </w:pPr>
+      <w:rPr>
+        <w:rFonts w:hint="default"/>
+        <w:sz w:val="32"/>
+        <w:szCs w:val="32"/>
+      </w:rPr>
+    </w:lvl>
+    <w:lvl w:ilvl="2">
+      <w:start w:val="1"/>
+      <w:numFmt w:val="decimal"/>
+      <w:lvlText w:val="%1.%2.%3."/>
+      <w:lvlJc w:val="left"/>
+      <w:pPr>
+        <w:ind w:left="720" w:hanging="720"/>
+      </w:pPr>
+      <w:rPr>
+        <w:rFonts w:hint="default"/>
+      </w:rPr>
+    </w:lvl>
+    <w:lvl w:ilvl="3">
+      <w:start w:val="1"/>
+      <w:numFmt w:val="decimal"/>
+      <w:lvlText w:val="%1.%2.%3.%4."/>
+      <w:lvlJc w:val="left"/>
+      <w:pPr>
+        <w:ind w:left="1080" w:hanging="1080"/>
+      </w:pPr>
+      <w:rPr>
+        <w:rFonts w:hint="default"/>
+      </w:rPr>
+    </w:lvl>
+    <w:lvl w:ilvl="4">
+      <w:start w:val="1"/>
+      <w:numFmt w:val="decimal"/>
+      <w:lvlText w:val="%1.%2.%3.%4.%5."/>
+      <w:lvlJc w:val="left"/>
+      <w:pPr>
+        <w:ind w:left="1080" w:hanging="1080"/>
+      </w:pPr>
+      <w:rPr>
+        <w:rFonts w:hint="default"/>
+      </w:rPr>
+    </w:lvl>
+    <w:lvl w:ilvl="5">
+      <w:start w:val="1"/>
+      <w:numFmt w:val="decimal"/>
+      <w:lvlText w:val="%1.%2.%3.%4.%5.%6."/>
+      <w:lvlJc w:val="left"/>
+      <w:pPr>
+        <w:ind w:left="1440" w:hanging="1440"/>
+      </w:pPr>
+      <w:rPr>
+        <w:rFonts w:hint="default"/>
+      </w:rPr>
+    </w:lvl>
+    <w:lvl w:ilvl="6">
+      <w:start w:val="1"/>
+      <w:numFmt w:val="decimal"/>
+      <w:lvlText w:val="%1.%2.%3.%4.%5.%6.%7."/>
+      <w:lvlJc w:val="left"/>
+      <w:pPr>
+        <w:ind w:left="1440" w:hanging="1440"/>
+      </w:pPr>
+      <w:rPr>
+        <w:rFonts w:hint="default"/>
+      </w:rPr>
+    </w:lvl>
+    <w:lvl w:ilvl="7">
+      <w:start w:val="1"/>
+      <w:numFmt w:val="decimal"/>
+      <w:lvlText w:val="%1.%2.%3.%4.%5.%6.%7.%8."/>
+      <w:lvlJc w:val="left"/>
+      <w:pPr>
+        <w:ind w:left="1800" w:hanging="1800"/>
+      </w:pPr>
+      <w:rPr>
+        <w:rFonts w:hint="default"/>
+      </w:rPr>
+    </w:lvl>
+    <w:lvl w:ilvl="8">
+      <w:start w:val="1"/>
+      <w:numFmt w:val="decimal"/>
+      <w:lvlText w:val="%1.%2.%3.%4.%5.%6.%7.%8.%9."/>
+      <w:lvlJc w:val="left"/>
+      <w:pPr>
+        <w:ind w:left="1800" w:hanging="1800"/>
+      </w:pPr>
+      <w:rPr>
+        <w:rFonts w:hint="default"/>
+      </w:rPr>
+    </w:lvl>
+  </w:abstractNum>
+  <w:abstractNum w:abstractNumId="4" w15:restartNumberingAfterBreak="0">
+    <w:nsid w:val="45FE589C"/>
+    <w:multiLevelType w:val="hybridMultilevel"/>
+    <w:tmpl w:val="2F1CCD40"/>
+    <w:lvl w:ilvl="0" w:tplc="5B46E97E">
+      <w:start w:val="2"/>
+      <w:numFmt w:val="bullet"/>
+      <w:lvlText w:val="-"/>
+      <w:lvlJc w:val="left"/>
+      <w:pPr>
+        <w:ind w:left="1140" w:hanging="360"/>
+      </w:pPr>
+      <w:rPr>
+        <w:rFonts w:ascii="Times New Roman" w:eastAsia="Times New Roman" w:hAnsi="Times New Roman" w:cs="Times New Roman" w:hint="default"/>
+      </w:rPr>
+    </w:lvl>
+    <w:lvl w:ilvl="1" w:tplc="04090003" w:tentative="1">
+      <w:start w:val="1"/>
+      <w:numFmt w:val="bullet"/>
+      <w:lvlText w:val="o"/>
+      <w:lvlJc w:val="left"/>
+      <w:pPr>
+        <w:ind w:left="1860" w:hanging="360"/>
+      </w:pPr>
+      <w:rPr>
+        <w:rFonts w:ascii="Courier New" w:hAnsi="Courier New" w:cs="Courier New" w:hint="default"/>
+      </w:rPr>
+    </w:lvl>
+    <w:lvl w:ilvl="2" w:tplc="04090005" w:tentative="1">
+      <w:start w:val="1"/>
+      <w:numFmt w:val="bullet"/>
+      <w:lvlText w:val=""/>
+      <w:lvlJc w:val="left"/>
+      <w:pPr>
+        <w:ind w:left="2580" w:hanging="360"/>
+      </w:pPr>
+      <w:rPr>
+        <w:rFonts w:ascii="Wingdings" w:hAnsi="Wingdings" w:hint="default"/>
+      </w:rPr>
+    </w:lvl>
+    <w:lvl w:ilvl="3" w:tplc="04090001" w:tentative="1">
+      <w:start w:val="1"/>
+      <w:numFmt w:val="bullet"/>
+      <w:lvlText w:val=""/>
+      <w:lvlJc w:val="left"/>
+      <w:pPr>
+        <w:ind w:left="3300" w:hanging="360"/>
+      </w:pPr>
+      <w:rPr>
+        <w:rFonts w:ascii="Symbol" w:hAnsi="Symbol" w:hint="default"/>
+      </w:rPr>
+    </w:lvl>
+    <w:lvl w:ilvl="4" w:tplc="04090003" w:tentative="1">
+      <w:start w:val="1"/>
+      <w:numFmt w:val="bullet"/>
+      <w:lvlText w:val="o"/>
+      <w:lvlJc w:val="left"/>
+      <w:pPr>
+        <w:ind w:left="4020" w:hanging="360"/>
+      </w:pPr>
+      <w:rPr>
+        <w:rFonts w:ascii="Courier New" w:hAnsi="Courier New" w:cs="Courier New" w:hint="default"/>
+      </w:rPr>
+    </w:lvl>
+    <w:lvl w:ilvl="5" w:tplc="04090005" w:tentative="1">
+      <w:start w:val="1"/>
+      <w:numFmt w:val="bullet"/>
+      <w:lvlText w:val=""/>
+      <w:lvlJc w:val="left"/>
+      <w:pPr>
+        <w:ind w:left="4740" w:hanging="360"/>
+      </w:pPr>
+      <w:rPr>
+        <w:rFonts w:ascii="Wingdings" w:hAnsi="Wingdings" w:hint="default"/>
+      </w:rPr>
+    </w:lvl>
+    <w:lvl w:ilvl="6" w:tplc="04090001" w:tentative="1">
+      <w:start w:val="1"/>
+      <w:numFmt w:val="bullet"/>
+      <w:lvlText w:val=""/>
+      <w:lvlJc w:val="left"/>
+      <w:pPr>
+        <w:ind w:left="5460" w:hanging="360"/>
+      </w:pPr>
+      <w:rPr>
+        <w:rFonts w:ascii="Symbol" w:hAnsi="Symbol" w:hint="default"/>
+      </w:rPr>
+    </w:lvl>
+    <w:lvl w:ilvl="7" w:tplc="04090003" w:tentative="1">
+      <w:start w:val="1"/>
+      <w:numFmt w:val="bullet"/>
+      <w:lvlText w:val="o"/>
+      <w:lvlJc w:val="left"/>
+      <w:pPr>
+        <w:ind w:left="6180" w:hanging="360"/>
+      </w:pPr>
+      <w:rPr>
+        <w:rFonts w:ascii="Courier New" w:hAnsi="Courier New" w:cs="Courier New" w:hint="default"/>
+      </w:rPr>
+    </w:lvl>
+    <w:lvl w:ilvl="8" w:tplc="04090005" w:tentative="1">
+      <w:start w:val="1"/>
+      <w:numFmt w:val="bullet"/>
+      <w:lvlText w:val=""/>
+      <w:lvlJc w:val="left"/>
+      <w:pPr>
+        <w:ind w:left="6900" w:hanging="360"/>
       </w:pPr>
       <w:rPr>
         <w:rFonts w:ascii="Wingdings" w:hAnsi="Wingdings" w:hint="default"/>
@@ -4188,7 +5803,19 @@
     </w:lvl>
   </w:abstractNum>
   <w:num w:numId="1">
+    <w:abstractNumId w:val="2"/>
+  </w:num>
+  <w:num w:numId="2">
+    <w:abstractNumId w:val="3"/>
+  </w:num>
+  <w:num w:numId="3">
     <w:abstractNumId w:val="0"/>
+  </w:num>
+  <w:num w:numId="4">
+    <w:abstractNumId w:val="1"/>
+  </w:num>
+  <w:num w:numId="5">
+    <w:abstractNumId w:val="4"/>
   </w:num>
 </w:numbering>
 </file>

</xml_diff>